<commit_message>
PU2 - Kleine Änderungen
Die 2. Folie der Slideshow ist fertiggestellt. Ich habe die Struktur der Deokumente ein wenig verändert.
</commit_message>
<xml_diff>
--- a/arbeit-schwimmunterricht-zensiert.docx
+++ b/arbeit-schwimmunterricht-zensiert.docx
@@ -4,7 +4,7 @@
   <w:body>
     <w:p>
       <w:pPr>
-        <w:pStyle w:val="597"/>
+        <w:pStyle w:val="810"/>
         <w:jc w:val="center"/>
         <w:rPr>
           <w:rFonts w:ascii="DejaVu Sans Mono" w:hAnsi="DejaVu Sans Mono"/>
@@ -85,7 +85,7 @@
     </w:p>
     <w:p>
       <w:pPr>
-        <w:pStyle w:val="597"/>
+        <w:pStyle w:val="810"/>
         <w:jc w:val="center"/>
         <w:rPr>
           <w:rFonts w:ascii="DejaVu Sans Mono" w:hAnsi="DejaVu Sans Mono"/>
@@ -93,6 +93,34 @@
           <w:bCs/>
           <w:i/>
           <w:iCs/>
+          <w:sz w:val="16"/>
+          <w:szCs w:val="16"/>
+          <w:highlight w:val="none"/>
+          <w:u w:val="none"/>
+        </w:rPr>
+      </w:pPr>
+      <w:r>
+        <w:rPr>
+          <w:rFonts w:ascii="DejaVu Sans Mono" w:hAnsi="DejaVu Sans Mono"/>
+          <w:b/>
+          <w:bCs/>
+          <w:i/>
+          <w:iCs/>
+          <w:sz w:val="16"/>
+          <w:szCs w:val="16"/>
+          <w:u w:val="none"/>
+        </w:rPr>
+        <w:t xml:space="preserve">20. 06. 2022</w:t>
+      </w:r>
+      <w:r/>
+    </w:p>
+    <w:p>
+      <w:pPr>
+        <w:jc w:val="center"/>
+        <w:rPr>
+          <w:rFonts w:ascii="DejaVu Sans Mono" w:hAnsi="DejaVu Sans Mono"/>
+          <w:b/>
+          <w:i/>
           <w:sz w:val="16"/>
           <w:szCs w:val="16"/>
           <w:u w:val="none"/>
@@ -107,15 +135,29 @@
           <w:iCs/>
           <w:sz w:val="16"/>
           <w:szCs w:val="16"/>
+          <w:highlight w:val="none"/>
           <w:u w:val="none"/>
         </w:rPr>
-        <w:t xml:space="preserve">2022</w:t>
+        <w:t xml:space="preserve">niko-w-h.github.io</w:t>
+      </w:r>
+      <w:r>
+        <w:rPr>
+          <w:rFonts w:ascii="DejaVu Sans Mono" w:hAnsi="DejaVu Sans Mono"/>
+          <w:b/>
+          <w:bCs/>
+          <w:i/>
+          <w:iCs/>
+          <w:sz w:val="16"/>
+          <w:szCs w:val="16"/>
+          <w:highlight w:val="none"/>
+          <w:u w:val="none"/>
+        </w:rPr>
       </w:r>
       <w:r/>
     </w:p>
     <w:p>
       <w:pPr>
-        <w:pStyle w:val="597"/>
+        <w:pStyle w:val="810"/>
         <w:jc w:val="center"/>
         <w:rPr>
           <w:rFonts w:ascii="DejaVu Sans Mono" w:hAnsi="DejaVu Sans Mono"/>
@@ -144,7 +186,7 @@
     </w:p>
     <w:p>
       <w:pPr>
-        <w:pStyle w:val="597"/>
+        <w:pStyle w:val="810"/>
         <w:jc w:val="center"/>
         <w:rPr>
           <w:rFonts w:ascii="DejaVu Sans Mono" w:hAnsi="DejaVu Sans Mono"/>
@@ -174,7 +216,7 @@
     </w:p>
     <w:p>
       <w:pPr>
-        <w:pStyle w:val="597"/>
+        <w:pStyle w:val="810"/>
         <w:jc w:val="center"/>
         <w:rPr>
           <w:rFonts w:ascii="DejaVu Sans Mono" w:hAnsi="DejaVu Sans Mono"/>
@@ -212,6 +254,7 @@
           <w:u w:val="none"/>
         </w:rPr>
       </w:r>
+      <w:r/>
     </w:p>
     <w:p>
       <w:pPr>
@@ -287,6 +330,7 @@
           <w:i w:val="0"/>
           <w:sz w:val="16"/>
           <w:szCs w:val="16"/>
+          <w:highlight w:val="none"/>
           <w:u w:val="none"/>
         </w:rPr>
       </w:pPr>
@@ -304,18 +348,14 @@
         <w:t xml:space="preserve">im gleichen Verzeichnis.</w:t>
       </w:r>
       <w:r/>
-      <w:r/>
     </w:p>
     <w:p>
       <w:pPr>
-        <w:pStyle w:val="597"/>
         <w:jc w:val="center"/>
         <w:rPr>
           <w:rFonts w:ascii="DejaVu Sans Mono" w:hAnsi="DejaVu Sans Mono"/>
           <w:b w:val="0"/>
-          <w:bCs w:val="0"/>
           <w:i w:val="0"/>
-          <w:iCs w:val="0"/>
           <w:sz w:val="16"/>
           <w:szCs w:val="16"/>
           <w:u w:val="none"/>
@@ -330,6 +370,20 @@
           <w:iCs w:val="0"/>
           <w:sz w:val="16"/>
           <w:szCs w:val="16"/>
+          <w:highlight w:val="none"/>
+          <w:u w:val="none"/>
+        </w:rPr>
+      </w:r>
+      <w:r>
+        <w:rPr>
+          <w:rFonts w:ascii="DejaVu Sans Mono" w:hAnsi="DejaVu Sans Mono"/>
+          <w:b w:val="0"/>
+          <w:bCs w:val="0"/>
+          <w:i w:val="0"/>
+          <w:iCs w:val="0"/>
+          <w:sz w:val="16"/>
+          <w:szCs w:val="16"/>
+          <w:highlight w:val="none"/>
           <w:u w:val="none"/>
         </w:rPr>
       </w:r>
@@ -337,7 +391,7 @@
     </w:p>
     <w:p>
       <w:pPr>
-        <w:pStyle w:val="597"/>
+        <w:pStyle w:val="810"/>
         <w:jc w:val="center"/>
         <w:rPr>
           <w:rFonts w:ascii="DejaVu Sans Mono" w:hAnsi="DejaVu Sans Mono"/>
@@ -380,7 +434,7 @@
     </w:p>
     <w:p>
       <w:pPr>
-        <w:pStyle w:val="597"/>
+        <w:pStyle w:val="810"/>
         <w:jc w:val="center"/>
         <w:rPr>
           <w:rFonts w:ascii="DejaVu Sans Mono" w:hAnsi="DejaVu Sans Mono"/>
@@ -410,7 +464,7 @@
     </w:p>
     <w:p>
       <w:pPr>
-        <w:pStyle w:val="597"/>
+        <w:pStyle w:val="810"/>
         <w:jc w:val="center"/>
         <w:rPr>
           <w:rFonts w:ascii="DejaVu Sans Mono" w:hAnsi="DejaVu Sans Mono"/>
@@ -440,7 +494,7 @@
     </w:p>
     <w:p>
       <w:pPr>
-        <w:pStyle w:val="597"/>
+        <w:pStyle w:val="810"/>
         <w:jc w:val="center"/>
         <w:rPr>
           <w:rFonts w:ascii="DejaVu Sans Mono" w:hAnsi="DejaVu Sans Mono"/>
@@ -469,7 +523,7 @@
     </w:p>
     <w:p>
       <w:pPr>
-        <w:pStyle w:val="597"/>
+        <w:pStyle w:val="810"/>
         <w:jc w:val="center"/>
         <w:rPr>
           <w:rFonts w:ascii="DejaVu Sans Mono" w:hAnsi="DejaVu Sans Mono"/>
@@ -499,7 +553,7 @@
     </w:p>
     <w:p>
       <w:pPr>
-        <w:pStyle w:val="597"/>
+        <w:pStyle w:val="810"/>
         <w:jc w:val="both"/>
         <w:rPr>
           <w:rFonts w:ascii="DejaVu Sans Mono" w:hAnsi="DejaVu Sans Mono"/>
@@ -607,7 +661,7 @@
     </w:p>
     <w:p>
       <w:pPr>
-        <w:pStyle w:val="597"/>
+        <w:pStyle w:val="810"/>
         <w:jc w:val="both"/>
         <w:rPr>
           <w:rFonts w:ascii="DejaVu Sans Mono" w:hAnsi="DejaVu Sans Mono"/>
@@ -728,7 +782,7 @@
     </w:p>
     <w:p>
       <w:pPr>
-        <w:pStyle w:val="597"/>
+        <w:pStyle w:val="810"/>
         <w:jc w:val="both"/>
         <w:rPr>
           <w:rFonts w:ascii="DejaVu Sans Mono" w:hAnsi="DejaVu Sans Mono"/>
@@ -757,7 +811,7 @@
     </w:p>
     <w:p>
       <w:pPr>
-        <w:pStyle w:val="597"/>
+        <w:pStyle w:val="810"/>
         <w:jc w:val="both"/>
         <w:rPr>
           <w:rFonts w:ascii="DejaVu Sans Mono" w:hAnsi="DejaVu Sans Mono"/>
@@ -839,7 +893,7 @@
     </w:p>
     <w:p>
       <w:pPr>
-        <w:pStyle w:val="597"/>
+        <w:pStyle w:val="810"/>
         <w:jc w:val="both"/>
         <w:rPr>
           <w:rFonts w:ascii="DejaVu Sans Mono" w:hAnsi="DejaVu Sans Mono"/>
@@ -868,7 +922,7 @@
     </w:p>
     <w:p>
       <w:pPr>
-        <w:pStyle w:val="597"/>
+        <w:pStyle w:val="810"/>
         <w:jc w:val="center"/>
         <w:rPr>
           <w:rFonts w:ascii="DejaVu Sans Mono" w:hAnsi="DejaVu Sans Mono"/>
@@ -898,7 +952,7 @@
     </w:p>
     <w:p>
       <w:pPr>
-        <w:pStyle w:val="597"/>
+        <w:pStyle w:val="810"/>
         <w:jc w:val="center"/>
         <w:rPr>
           <w:rFonts w:ascii="DejaVu Sans Mono" w:hAnsi="DejaVu Sans Mono"/>
@@ -935,13 +989,13 @@
           <w:szCs w:val="22"/>
           <w:u w:val="single"/>
         </w:rPr>
-        <w:t xml:space="preserve">3</w:t>
+        <w:t xml:space="preserve">5</w:t>
       </w:r>
       <w:r/>
     </w:p>
     <w:p>
       <w:pPr>
-        <w:pStyle w:val="597"/>
+        <w:pStyle w:val="810"/>
         <w:jc w:val="both"/>
         <w:rPr>
           <w:rFonts w:ascii="DejaVu Sans Mono" w:hAnsi="DejaVu Sans Mono"/>
@@ -971,7 +1025,7 @@
     </w:p>
     <w:p>
       <w:pPr>
-        <w:pStyle w:val="597"/>
+        <w:pStyle w:val="810"/>
         <w:jc w:val="both"/>
         <w:rPr>
           <w:rFonts w:ascii="DejaVu Sans Mono" w:hAnsi="DejaVu Sans Mono"/>
@@ -988,7 +1042,7 @@
       <w:hyperlink r:id="rId8" w:tooltip="https://www.dlrg.de/informieren/die-dlrg/presse/statistik-ertrink" w:history="1">
         <w:r>
           <w:rPr>
-            <w:rStyle w:val="598"/>
+            <w:rStyle w:val="811"/>
             <w:rFonts w:ascii="DejaVu Sans Mono" w:hAnsi="DejaVu Sans Mono"/>
             <w:b w:val="0"/>
             <w:bCs w:val="0"/>
@@ -1006,7 +1060,7 @@
     </w:p>
     <w:p>
       <w:pPr>
-        <w:pStyle w:val="597"/>
+        <w:pStyle w:val="810"/>
         <w:jc w:val="both"/>
         <w:rPr>
           <w:rFonts w:ascii="DejaVu Sans Mono" w:hAnsi="DejaVu Sans Mono"/>
@@ -1035,7 +1089,7 @@
     </w:p>
     <w:p>
       <w:pPr>
-        <w:pStyle w:val="597"/>
+        <w:pStyle w:val="810"/>
         <w:jc w:val="both"/>
         <w:rPr>
           <w:rFonts w:ascii="DejaVu Sans Mono" w:hAnsi="DejaVu Sans Mono"/>
@@ -1078,7 +1132,7 @@
     </w:p>
     <w:p>
       <w:pPr>
-        <w:pStyle w:val="597"/>
+        <w:pStyle w:val="810"/>
         <w:jc w:val="both"/>
         <w:rPr>
           <w:rFonts w:ascii="DejaVu Sans Mono" w:hAnsi="DejaVu Sans Mono"/>
@@ -1095,7 +1149,7 @@
       <w:hyperlink r:id="rId9" w:tooltip="https://www.apomio.de/blog/artikel/orthopadie-kraul-rucken-brustschwimmen" w:history="1">
         <w:r>
           <w:rPr>
-            <w:rStyle w:val="598"/>
+            <w:rStyle w:val="811"/>
             <w:rFonts w:ascii="DejaVu Sans Mono" w:hAnsi="DejaVu Sans Mono"/>
             <w:b w:val="0"/>
             <w:bCs w:val="0"/>
@@ -1113,7 +1167,7 @@
     </w:p>
     <w:p>
       <w:pPr>
-        <w:pStyle w:val="597"/>
+        <w:pStyle w:val="810"/>
         <w:jc w:val="both"/>
         <w:rPr>
           <w:rFonts w:ascii="DejaVu Sans Mono" w:hAnsi="DejaVu Sans Mono"/>
@@ -1142,7 +1196,7 @@
     </w:p>
     <w:p>
       <w:pPr>
-        <w:pStyle w:val="597"/>
+        <w:pStyle w:val="810"/>
         <w:jc w:val="both"/>
         <w:rPr>
           <w:rFonts w:ascii="DejaVu Sans Mono" w:hAnsi="DejaVu Sans Mono"/>
@@ -1172,7 +1226,7 @@
     </w:p>
     <w:p>
       <w:pPr>
-        <w:pStyle w:val="597"/>
+        <w:pStyle w:val="810"/>
         <w:jc w:val="both"/>
         <w:rPr>
           <w:rFonts w:ascii="DejaVu Sans Mono" w:hAnsi="DejaVu Sans Mono"/>
@@ -1189,7 +1243,7 @@
       <w:hyperlink r:id="rId10" w:tooltip="http://www.ab-ins-nass.de/schwimmen-ist-gesund.htm" w:history="1">
         <w:r>
           <w:rPr>
-            <w:rStyle w:val="598"/>
+            <w:rStyle w:val="811"/>
             <w:rFonts w:ascii="DejaVu Sans Mono" w:hAnsi="DejaVu Sans Mono"/>
             <w:b w:val="0"/>
             <w:bCs w:val="0"/>
@@ -1207,7 +1261,7 @@
     </w:p>
     <w:p>
       <w:pPr>
-        <w:pStyle w:val="597"/>
+        <w:pStyle w:val="810"/>
         <w:jc w:val="both"/>
         <w:rPr>
           <w:rFonts w:ascii="DejaVu Sans Mono" w:hAnsi="DejaVu Sans Mono"/>
@@ -1236,7 +1290,7 @@
     </w:p>
     <w:p>
       <w:pPr>
-        <w:pStyle w:val="597"/>
+        <w:pStyle w:val="810"/>
         <w:jc w:val="both"/>
         <w:rPr>
           <w:rFonts w:ascii="DejaVu Sans Mono" w:hAnsi="DejaVu Sans Mono"/>
@@ -1266,7 +1320,7 @@
     </w:p>
     <w:p>
       <w:pPr>
-        <w:pStyle w:val="597"/>
+        <w:pStyle w:val="810"/>
         <w:jc w:val="both"/>
         <w:rPr>
           <w:rFonts w:ascii="DejaVu Sans Mono" w:hAnsi="DejaVu Sans Mono"/>
@@ -1283,7 +1337,7 @@
       <w:hyperlink r:id="rId11" w:tooltip="https://www.dlrg.de/informieren/freizeit-im-wasser/baderegeln/" w:history="1">
         <w:r>
           <w:rPr>
-            <w:rStyle w:val="598"/>
+            <w:rStyle w:val="811"/>
             <w:rFonts w:ascii="DejaVu Sans Mono" w:hAnsi="DejaVu Sans Mono"/>
             <w:b w:val="0"/>
             <w:bCs w:val="0"/>
@@ -1301,7 +1355,7 @@
     </w:p>
     <w:p>
       <w:pPr>
-        <w:pStyle w:val="597"/>
+        <w:pStyle w:val="810"/>
         <w:jc w:val="both"/>
         <w:rPr>
           <w:rFonts w:ascii="DejaVu Sans Mono" w:hAnsi="DejaVu Sans Mono"/>
@@ -1330,7 +1384,7 @@
     </w:p>
     <w:p>
       <w:pPr>
-        <w:pStyle w:val="597"/>
+        <w:pStyle w:val="810"/>
         <w:jc w:val="both"/>
         <w:rPr>
           <w:rFonts w:ascii="DejaVu Sans Mono" w:hAnsi="DejaVu Sans Mono"/>
@@ -1360,7 +1414,7 @@
     </w:p>
     <w:p>
       <w:pPr>
-        <w:pStyle w:val="597"/>
+        <w:pStyle w:val="810"/>
         <w:jc w:val="both"/>
         <w:rPr>
           <w:rFonts w:ascii="DejaVu Sans Mono" w:hAnsi="DejaVu Sans Mono"/>
@@ -1377,7 +1431,7 @@
       <w:hyperlink r:id="rId12" w:tooltip="https://www.tandfonline.com/doi/abs/10.1080/00221473.1961.10622080?journalCode=ujrd18&amp;" w:history="1">
         <w:r>
           <w:rPr>
-            <w:rStyle w:val="598"/>
+            <w:rStyle w:val="811"/>
             <w:rFonts w:ascii="DejaVu Sans Mono" w:hAnsi="DejaVu Sans Mono"/>
             <w:b w:val="0"/>
             <w:bCs w:val="0"/>
@@ -1395,7 +1449,7 @@
     </w:p>
     <w:p>
       <w:pPr>
-        <w:pStyle w:val="597"/>
+        <w:pStyle w:val="810"/>
         <w:jc w:val="center"/>
         <w:rPr>
           <w:rFonts w:ascii="DejaVu Sans Mono" w:hAnsi="DejaVu Sans Mono"/>
@@ -1424,7 +1478,7 @@
     </w:p>
     <w:p>
       <w:pPr>
-        <w:pStyle w:val="597"/>
+        <w:pStyle w:val="810"/>
         <w:jc w:val="center"/>
         <w:rPr>
           <w:rFonts w:ascii="DejaVu Sans Mono" w:hAnsi="DejaVu Sans Mono"/>
@@ -1448,13 +1502,13 @@
           <w:szCs w:val="20"/>
           <w:u w:val="single"/>
         </w:rPr>
-        <w:t xml:space="preserve">b 1-1</w:t>
+        <w:t xml:space="preserve">b 1-2</w:t>
       </w:r>
       <w:r/>
     </w:p>
     <w:p>
       <w:pPr>
-        <w:pStyle w:val="597"/>
+        <w:pStyle w:val="810"/>
         <w:jc w:val="both"/>
         <w:rPr>
           <w:rFonts w:ascii="DejaVu Sans Mono" w:hAnsi="DejaVu Sans Mono"/>
@@ -1484,7 +1538,7 @@
     </w:p>
     <w:p>
       <w:pPr>
-        <w:pStyle w:val="597"/>
+        <w:pStyle w:val="810"/>
         <w:jc w:val="both"/>
         <w:rPr>
           <w:rFonts w:ascii="DejaVu Sans Mono" w:hAnsi="DejaVu Sans Mono"/>
@@ -1501,7 +1555,7 @@
       <w:hyperlink r:id="rId13" w:tooltip="https://www.dlrg.de/informieren/die-dlrg/presse/statistik-ertrinken/" w:history="1">
         <w:r>
           <w:rPr>
-            <w:rStyle w:val="598"/>
+            <w:rStyle w:val="811"/>
             <w:rFonts w:ascii="DejaVu Sans Mono" w:hAnsi="DejaVu Sans Mono"/>
             <w:b w:val="0"/>
             <w:bCs w:val="0"/>
@@ -1519,17 +1573,25 @@
     </w:p>
     <w:p>
       <w:pPr>
-        <w:pStyle w:val="597"/>
+        <w:pStyle w:val="810"/>
+        <w:jc w:val="center"/>
+        <w:rPr>
+          <w:rFonts w:ascii="DejaVu Sans Mono" w:hAnsi="DejaVu Sans Mono"/>
+        </w:rPr>
+      </w:pPr>
+      <w:r>
+        <w:rPr>
+          <w:rFonts w:ascii="DejaVu Sans Mono" w:hAnsi="DejaVu Sans Mono"/>
+        </w:rPr>
+      </w:r>
+      <w:r/>
+    </w:p>
+    <w:p>
+      <w:pPr>
+        <w:pStyle w:val="810"/>
         <w:jc w:val="both"/>
         <w:rPr>
           <w:rFonts w:ascii="DejaVu Sans Mono" w:hAnsi="DejaVu Sans Mono"/>
-          <w:b w:val="0"/>
-          <w:bCs w:val="0"/>
-          <w:i w:val="0"/>
-          <w:iCs w:val="0"/>
-          <w:sz w:val="20"/>
-          <w:szCs w:val="20"/>
-          <w:u w:val="none"/>
         </w:rPr>
       </w:pPr>
       <w:r>
@@ -1543,146 +1605,23 @@
           <w:szCs w:val="20"/>
           <w:u w:val="none"/>
         </w:rPr>
+        <w:t xml:space="preserve">[b2] – Artikel – Pferd in Deutschland ertrunken</w:t>
       </w:r>
       <w:r/>
     </w:p>
     <w:p>
       <w:pPr>
-        <w:pStyle w:val="597"/>
+        <w:pStyle w:val="810"/>
         <w:jc w:val="both"/>
         <w:rPr>
           <w:rFonts w:ascii="DejaVu Sans Mono" w:hAnsi="DejaVu Sans Mono"/>
-          <w:b w:val="0"/>
-          <w:bCs w:val="0"/>
-          <w:i w:val="0"/>
-          <w:iCs w:val="0"/>
-          <w:sz w:val="20"/>
-          <w:szCs w:val="20"/>
-          <w:u w:val="none"/>
-        </w:rPr>
-      </w:pPr>
-      <w:r>
-        <w:rPr>
-          <w:rFonts w:ascii="DejaVu Sans Mono" w:hAnsi="DejaVu Sans Mono"/>
-          <w:b w:val="0"/>
-          <w:bCs w:val="0"/>
-          <w:i w:val="0"/>
-          <w:iCs w:val="0"/>
-          <w:sz w:val="20"/>
-          <w:szCs w:val="20"/>
-          <w:u w:val="none"/>
-        </w:rPr>
-      </w:r>
-      <w:r/>
-    </w:p>
-    <w:p>
-      <w:pPr>
-        <w:pStyle w:val="597"/>
-        <w:jc w:val="both"/>
-        <w:rPr>
-          <w:rFonts w:ascii="DejaVu Sans Mono" w:hAnsi="DejaVu Sans Mono"/>
-          <w:b w:val="0"/>
-          <w:bCs w:val="0"/>
-          <w:i w:val="0"/>
-          <w:iCs w:val="0"/>
-          <w:sz w:val="20"/>
-          <w:szCs w:val="20"/>
-          <w:u w:val="none"/>
-        </w:rPr>
-      </w:pPr>
-      <w:r>
-        <w:rPr>
-          <w:rFonts w:ascii="DejaVu Sans Mono" w:hAnsi="DejaVu Sans Mono"/>
-          <w:b w:val="0"/>
-          <w:bCs w:val="0"/>
-          <w:i w:val="0"/>
-          <w:iCs w:val="0"/>
-          <w:sz w:val="20"/>
-          <w:szCs w:val="20"/>
-          <w:u w:val="none"/>
-        </w:rPr>
-      </w:r>
-      <w:r/>
-    </w:p>
-    <w:p>
-      <w:pPr>
-        <w:pStyle w:val="597"/>
-        <w:jc w:val="both"/>
-        <w:rPr>
-          <w:rFonts w:ascii="DejaVu Sans Mono" w:hAnsi="DejaVu Sans Mono"/>
-          <w:b w:val="0"/>
-          <w:bCs w:val="0"/>
-          <w:i w:val="0"/>
-          <w:iCs w:val="0"/>
-          <w:sz w:val="20"/>
-          <w:szCs w:val="20"/>
-          <w:u w:val="none"/>
-        </w:rPr>
-      </w:pPr>
-      <w:r>
-        <w:rPr>
-          <w:rFonts w:ascii="DejaVu Sans Mono" w:hAnsi="DejaVu Sans Mono"/>
-          <w:b w:val="0"/>
-          <w:bCs w:val="0"/>
-          <w:i w:val="0"/>
-          <w:iCs w:val="0"/>
-          <w:sz w:val="20"/>
-          <w:szCs w:val="20"/>
-          <w:u w:val="none"/>
-        </w:rPr>
-      </w:r>
-      <w:r/>
-    </w:p>
-    <w:p>
-      <w:pPr>
-        <w:pStyle w:val="597"/>
-        <w:jc w:val="both"/>
-        <w:rPr>
-          <w:rFonts w:ascii="DejaVu Sans Mono" w:hAnsi="DejaVu Sans Mono"/>
-          <w:b w:val="0"/>
-          <w:bCs w:val="0"/>
-          <w:i w:val="0"/>
-          <w:iCs w:val="0"/>
-          <w:sz w:val="20"/>
-          <w:szCs w:val="20"/>
-          <w:u w:val="none"/>
-        </w:rPr>
-      </w:pPr>
-      <w:r>
-        <w:rPr>
-          <w:rFonts w:ascii="DejaVu Sans Mono" w:hAnsi="DejaVu Sans Mono"/>
-          <w:b w:val="0"/>
-          <w:bCs w:val="0"/>
-          <w:i w:val="0"/>
-          <w:iCs w:val="0"/>
-          <w:sz w:val="20"/>
-          <w:szCs w:val="20"/>
-          <w:u w:val="none"/>
-        </w:rPr>
-        <w:t xml:space="preserve">Notiz an selbst:</w:t>
-      </w:r>
-      <w:r/>
-    </w:p>
-    <w:p>
-      <w:pPr>
-        <w:pStyle w:val="597"/>
-        <w:jc w:val="both"/>
-        <w:rPr>
-          <w:rFonts w:ascii="DejaVu Sans Mono" w:hAnsi="DejaVu Sans Mono"/>
-          <w:b w:val="0"/>
-          <w:bCs w:val="0"/>
-          <w:i w:val="0"/>
-          <w:iCs w:val="0"/>
-          <w:sz w:val="22"/>
-          <w:szCs w:val="22"/>
-          <w:u w:val="none"/>
         </w:rPr>
       </w:pPr>
       <w:r/>
       <w:hyperlink r:id="rId14" w:tooltip="https://www.news.de/panorama/855855403/badeunfaelle-2020-news-ticker-viele-badetote-in-seen-und-fluessen-unfall-statistik-deutschland-besonders-viele-todesopfer-im-august/1/" w:history="1">
         <w:r>
           <w:rPr>
-            <w:rStyle w:val="598"/>
+            <w:rStyle w:val="811"/>
             <w:rFonts w:ascii="DejaVu Sans Mono" w:hAnsi="DejaVu Sans Mono"/>
             <w:b w:val="0"/>
             <w:bCs w:val="0"/>
@@ -1695,24 +1634,6 @@
           <w:t xml:space="preserve">https://www.news.de/panorama/855855403/badeunfaelle-2020-news-ticker-viele-badetote-in-seen-und-fluessen-unfall-statistik-deutschland-besonders-viele-todesopfer-im-august/1/</w:t>
         </w:r>
       </w:hyperlink>
-      <w:r/>
-      <w:r/>
-    </w:p>
-    <w:p>
-      <w:pPr>
-        <w:pStyle w:val="597"/>
-        <w:jc w:val="both"/>
-        <w:rPr>
-          <w:rFonts w:ascii="DejaVu Sans Mono" w:hAnsi="DejaVu Sans Mono"/>
-          <w:b w:val="0"/>
-          <w:bCs w:val="0"/>
-          <w:i w:val="0"/>
-          <w:iCs w:val="0"/>
-          <w:sz w:val="20"/>
-          <w:szCs w:val="20"/>
-          <w:u w:val="none"/>
-        </w:rPr>
-      </w:pPr>
       <w:r>
         <w:rPr>
           <w:rFonts w:ascii="DejaVu Sans Mono" w:hAnsi="DejaVu Sans Mono"/>
@@ -1720,38 +1641,8 @@
           <w:bCs w:val="0"/>
           <w:i w:val="0"/>
           <w:iCs w:val="0"/>
-          <w:sz w:val="20"/>
-          <w:szCs w:val="20"/>
-          <w:u w:val="none"/>
-        </w:rPr>
-        <w:t xml:space="preserve">ein Pferd ist 2020 ertrunken. gg </w:t>
-      </w:r>
-      <w:r/>
-    </w:p>
-    <w:p>
-      <w:pPr>
-        <w:pStyle w:val="597"/>
-        <w:jc w:val="both"/>
-        <w:rPr>
-          <w:rFonts w:ascii="DejaVu Sans Mono" w:hAnsi="DejaVu Sans Mono"/>
-          <w:b w:val="0"/>
-          <w:bCs w:val="0"/>
-          <w:i w:val="0"/>
-          <w:iCs w:val="0"/>
-          <w:sz w:val="20"/>
-          <w:szCs w:val="20"/>
-          <w:u w:val="none"/>
-        </w:rPr>
-      </w:pPr>
-      <w:r>
-        <w:rPr>
-          <w:rFonts w:ascii="DejaVu Sans Mono" w:hAnsi="DejaVu Sans Mono"/>
-          <w:b w:val="0"/>
-          <w:bCs w:val="0"/>
-          <w:i w:val="0"/>
-          <w:iCs w:val="0"/>
-          <w:sz w:val="20"/>
-          <w:szCs w:val="20"/>
+          <w:sz w:val="22"/>
+          <w:szCs w:val="22"/>
           <w:u w:val="none"/>
         </w:rPr>
       </w:r>
@@ -1777,7 +1668,6 @@
       <w:pPr>
         <w:spacing w:after="0" w:line="240" w:lineRule="auto"/>
       </w:pPr>
-      <w:r/>
       <w:r>
         <w:separator/>
       </w:r>
@@ -1789,7 +1679,6 @@
       <w:pPr>
         <w:spacing w:after="0" w:line="240" w:lineRule="auto"/>
       </w:pPr>
-      <w:r/>
       <w:r>
         <w:continuationSeparator/>
       </w:r>
@@ -1806,7 +1695,6 @@
       <w:pPr>
         <w:spacing w:after="0" w:line="240" w:lineRule="auto"/>
       </w:pPr>
-      <w:r/>
       <w:r>
         <w:separator/>
       </w:r>
@@ -1818,7 +1706,6 @@
       <w:pPr>
         <w:spacing w:after="0" w:line="240" w:lineRule="auto"/>
       </w:pPr>
-      <w:r/>
       <w:r>
         <w:continuationSeparator/>
       </w:r>
@@ -1982,11 +1869,11 @@
     <w:lsdException w:name="Bibliography" w:uiPriority="37"/>
     <w:lsdException w:name="TOC Heading" w:uiPriority="39" w:qFormat="1"/>
   </w:latentStyles>
-  <w:style w:type="paragraph" w:styleId="11">
+  <w:style w:type="paragraph" w:styleId="634">
     <w:name w:val="Heading 1"/>
-    <w:basedOn w:val="597"/>
-    <w:next w:val="597"/>
-    <w:link w:val="12"/>
+    <w:basedOn w:val="810"/>
+    <w:next w:val="810"/>
+    <w:link w:val="635"/>
     <w:uiPriority w:val="9"/>
     <w:qFormat/>
     <w:pPr>
@@ -2001,10 +1888,9 @@
       <w:szCs w:val="40"/>
     </w:rPr>
   </w:style>
-  <w:style w:type="character" w:styleId="12">
+  <w:style w:type="character" w:styleId="635">
     <w:name w:val="Heading 1 Char"/>
-    <w:basedOn w:val="9"/>
-    <w:link w:val="11"/>
+    <w:link w:val="634"/>
     <w:uiPriority w:val="9"/>
     <w:rPr>
       <w:rFonts w:ascii="Arial" w:hAnsi="Arial" w:cs="Arial" w:eastAsia="Arial"/>
@@ -2012,11 +1898,11 @@
       <w:szCs w:val="40"/>
     </w:rPr>
   </w:style>
-  <w:style w:type="paragraph" w:styleId="13">
+  <w:style w:type="paragraph" w:styleId="636">
     <w:name w:val="Heading 2"/>
-    <w:basedOn w:val="597"/>
-    <w:next w:val="597"/>
-    <w:link w:val="14"/>
+    <w:basedOn w:val="810"/>
+    <w:next w:val="810"/>
+    <w:link w:val="637"/>
     <w:uiPriority w:val="9"/>
     <w:unhideWhenUsed/>
     <w:qFormat/>
@@ -2031,21 +1917,20 @@
       <w:sz w:val="34"/>
     </w:rPr>
   </w:style>
-  <w:style w:type="character" w:styleId="14">
+  <w:style w:type="character" w:styleId="637">
     <w:name w:val="Heading 2 Char"/>
-    <w:basedOn w:val="9"/>
-    <w:link w:val="13"/>
+    <w:link w:val="636"/>
     <w:uiPriority w:val="9"/>
     <w:rPr>
       <w:rFonts w:ascii="Arial" w:hAnsi="Arial" w:cs="Arial" w:eastAsia="Arial"/>
       <w:sz w:val="34"/>
     </w:rPr>
   </w:style>
-  <w:style w:type="paragraph" w:styleId="15">
+  <w:style w:type="paragraph" w:styleId="638">
     <w:name w:val="Heading 3"/>
-    <w:basedOn w:val="597"/>
-    <w:next w:val="597"/>
-    <w:link w:val="16"/>
+    <w:basedOn w:val="810"/>
+    <w:next w:val="810"/>
+    <w:link w:val="639"/>
     <w:uiPriority w:val="9"/>
     <w:unhideWhenUsed/>
     <w:qFormat/>
@@ -2061,10 +1946,9 @@
       <w:szCs w:val="30"/>
     </w:rPr>
   </w:style>
-  <w:style w:type="character" w:styleId="16">
+  <w:style w:type="character" w:styleId="639">
     <w:name w:val="Heading 3 Char"/>
-    <w:basedOn w:val="9"/>
-    <w:link w:val="15"/>
+    <w:link w:val="638"/>
     <w:uiPriority w:val="9"/>
     <w:rPr>
       <w:rFonts w:ascii="Arial" w:hAnsi="Arial" w:cs="Arial" w:eastAsia="Arial"/>
@@ -2072,11 +1956,11 @@
       <w:szCs w:val="30"/>
     </w:rPr>
   </w:style>
-  <w:style w:type="paragraph" w:styleId="17">
+  <w:style w:type="paragraph" w:styleId="640">
     <w:name w:val="Heading 4"/>
-    <w:basedOn w:val="597"/>
-    <w:next w:val="597"/>
-    <w:link w:val="18"/>
+    <w:basedOn w:val="810"/>
+    <w:next w:val="810"/>
+    <w:link w:val="641"/>
     <w:uiPriority w:val="9"/>
     <w:unhideWhenUsed/>
     <w:qFormat/>
@@ -2094,10 +1978,9 @@
       <w:szCs w:val="26"/>
     </w:rPr>
   </w:style>
-  <w:style w:type="character" w:styleId="18">
+  <w:style w:type="character" w:styleId="641">
     <w:name w:val="Heading 4 Char"/>
-    <w:basedOn w:val="9"/>
-    <w:link w:val="17"/>
+    <w:link w:val="640"/>
     <w:uiPriority w:val="9"/>
     <w:rPr>
       <w:rFonts w:ascii="Arial" w:hAnsi="Arial" w:cs="Arial" w:eastAsia="Arial"/>
@@ -2107,11 +1990,11 @@
       <w:szCs w:val="26"/>
     </w:rPr>
   </w:style>
-  <w:style w:type="paragraph" w:styleId="19">
+  <w:style w:type="paragraph" w:styleId="642">
     <w:name w:val="Heading 5"/>
-    <w:basedOn w:val="597"/>
-    <w:next w:val="597"/>
-    <w:link w:val="20"/>
+    <w:basedOn w:val="810"/>
+    <w:next w:val="810"/>
+    <w:link w:val="643"/>
     <w:uiPriority w:val="9"/>
     <w:unhideWhenUsed/>
     <w:qFormat/>
@@ -2129,10 +2012,9 @@
       <w:szCs w:val="24"/>
     </w:rPr>
   </w:style>
-  <w:style w:type="character" w:styleId="20">
+  <w:style w:type="character" w:styleId="643">
     <w:name w:val="Heading 5 Char"/>
-    <w:basedOn w:val="9"/>
-    <w:link w:val="19"/>
+    <w:link w:val="642"/>
     <w:uiPriority w:val="9"/>
     <w:rPr>
       <w:rFonts w:ascii="Arial" w:hAnsi="Arial" w:cs="Arial" w:eastAsia="Arial"/>
@@ -2142,11 +2024,11 @@
       <w:szCs w:val="24"/>
     </w:rPr>
   </w:style>
-  <w:style w:type="paragraph" w:styleId="21">
+  <w:style w:type="paragraph" w:styleId="644">
     <w:name w:val="Heading 6"/>
-    <w:basedOn w:val="597"/>
-    <w:next w:val="597"/>
-    <w:link w:val="22"/>
+    <w:basedOn w:val="810"/>
+    <w:next w:val="810"/>
+    <w:link w:val="645"/>
     <w:uiPriority w:val="9"/>
     <w:unhideWhenUsed/>
     <w:qFormat/>
@@ -2164,10 +2046,9 @@
       <w:szCs w:val="22"/>
     </w:rPr>
   </w:style>
-  <w:style w:type="character" w:styleId="22">
+  <w:style w:type="character" w:styleId="645">
     <w:name w:val="Heading 6 Char"/>
-    <w:basedOn w:val="9"/>
-    <w:link w:val="21"/>
+    <w:link w:val="644"/>
     <w:uiPriority w:val="9"/>
     <w:rPr>
       <w:rFonts w:ascii="Arial" w:hAnsi="Arial" w:cs="Arial" w:eastAsia="Arial"/>
@@ -2177,11 +2058,11 @@
       <w:szCs w:val="22"/>
     </w:rPr>
   </w:style>
-  <w:style w:type="paragraph" w:styleId="23">
+  <w:style w:type="paragraph" w:styleId="646">
     <w:name w:val="Heading 7"/>
-    <w:basedOn w:val="597"/>
-    <w:next w:val="597"/>
-    <w:link w:val="24"/>
+    <w:basedOn w:val="810"/>
+    <w:next w:val="810"/>
+    <w:link w:val="647"/>
     <w:uiPriority w:val="9"/>
     <w:unhideWhenUsed/>
     <w:qFormat/>
@@ -2201,10 +2082,9 @@
       <w:szCs w:val="22"/>
     </w:rPr>
   </w:style>
-  <w:style w:type="character" w:styleId="24">
+  <w:style w:type="character" w:styleId="647">
     <w:name w:val="Heading 7 Char"/>
-    <w:basedOn w:val="9"/>
-    <w:link w:val="23"/>
+    <w:link w:val="646"/>
     <w:uiPriority w:val="9"/>
     <w:rPr>
       <w:rFonts w:ascii="Arial" w:hAnsi="Arial" w:cs="Arial" w:eastAsia="Arial"/>
@@ -2216,11 +2096,11 @@
       <w:szCs w:val="22"/>
     </w:rPr>
   </w:style>
-  <w:style w:type="paragraph" w:styleId="25">
+  <w:style w:type="paragraph" w:styleId="648">
     <w:name w:val="Heading 8"/>
-    <w:basedOn w:val="597"/>
-    <w:next w:val="597"/>
-    <w:link w:val="26"/>
+    <w:basedOn w:val="810"/>
+    <w:next w:val="810"/>
+    <w:link w:val="649"/>
     <w:uiPriority w:val="9"/>
     <w:unhideWhenUsed/>
     <w:qFormat/>
@@ -2238,10 +2118,9 @@
       <w:szCs w:val="22"/>
     </w:rPr>
   </w:style>
-  <w:style w:type="character" w:styleId="26">
+  <w:style w:type="character" w:styleId="649">
     <w:name w:val="Heading 8 Char"/>
-    <w:basedOn w:val="9"/>
-    <w:link w:val="25"/>
+    <w:link w:val="648"/>
     <w:uiPriority w:val="9"/>
     <w:rPr>
       <w:rFonts w:ascii="Arial" w:hAnsi="Arial" w:cs="Arial" w:eastAsia="Arial"/>
@@ -2251,11 +2130,11 @@
       <w:szCs w:val="22"/>
     </w:rPr>
   </w:style>
-  <w:style w:type="paragraph" w:styleId="27">
+  <w:style w:type="paragraph" w:styleId="650">
     <w:name w:val="Heading 9"/>
-    <w:basedOn w:val="597"/>
-    <w:next w:val="597"/>
-    <w:link w:val="28"/>
+    <w:basedOn w:val="810"/>
+    <w:next w:val="810"/>
+    <w:link w:val="651"/>
     <w:uiPriority w:val="9"/>
     <w:unhideWhenUsed/>
     <w:qFormat/>
@@ -2273,10 +2152,9 @@
       <w:szCs w:val="21"/>
     </w:rPr>
   </w:style>
-  <w:style w:type="character" w:styleId="28">
+  <w:style w:type="character" w:styleId="651">
     <w:name w:val="Heading 9 Char"/>
-    <w:basedOn w:val="9"/>
-    <w:link w:val="27"/>
+    <w:link w:val="650"/>
     <w:uiPriority w:val="9"/>
     <w:rPr>
       <w:rFonts w:ascii="Arial" w:hAnsi="Arial" w:cs="Arial" w:eastAsia="Arial"/>
@@ -2286,9 +2164,9 @@
       <w:szCs w:val="21"/>
     </w:rPr>
   </w:style>
-  <w:style w:type="paragraph" w:styleId="29">
+  <w:style w:type="paragraph" w:styleId="652">
     <w:name w:val="List Paragraph"/>
-    <w:basedOn w:val="597"/>
+    <w:basedOn w:val="810"/>
     <w:uiPriority w:val="34"/>
     <w:qFormat/>
     <w:pPr>
@@ -2296,7 +2174,7 @@
       <w:ind w:left="720"/>
     </w:pPr>
   </w:style>
-  <w:style w:type="paragraph" w:styleId="31">
+  <w:style w:type="paragraph" w:styleId="653">
     <w:name w:val="No Spacing"/>
     <w:uiPriority w:val="1"/>
     <w:qFormat/>
@@ -2304,11 +2182,11 @@
       <w:spacing w:before="0" w:after="0" w:line="240" w:lineRule="auto"/>
     </w:pPr>
   </w:style>
-  <w:style w:type="paragraph" w:styleId="32">
+  <w:style w:type="paragraph" w:styleId="654">
     <w:name w:val="Title"/>
-    <w:basedOn w:val="597"/>
-    <w:next w:val="597"/>
-    <w:link w:val="33"/>
+    <w:basedOn w:val="810"/>
+    <w:next w:val="810"/>
+    <w:link w:val="655"/>
     <w:uiPriority w:val="10"/>
     <w:qFormat/>
     <w:pPr>
@@ -2320,21 +2198,20 @@
       <w:szCs w:val="48"/>
     </w:rPr>
   </w:style>
-  <w:style w:type="character" w:styleId="33">
+  <w:style w:type="character" w:styleId="655">
     <w:name w:val="Title Char"/>
-    <w:basedOn w:val="9"/>
-    <w:link w:val="32"/>
+    <w:link w:val="654"/>
     <w:uiPriority w:val="10"/>
     <w:rPr>
       <w:sz w:val="48"/>
       <w:szCs w:val="48"/>
     </w:rPr>
   </w:style>
-  <w:style w:type="paragraph" w:styleId="34">
+  <w:style w:type="paragraph" w:styleId="656">
     <w:name w:val="Subtitle"/>
-    <w:basedOn w:val="597"/>
-    <w:next w:val="597"/>
-    <w:link w:val="35"/>
+    <w:basedOn w:val="810"/>
+    <w:next w:val="810"/>
+    <w:link w:val="657"/>
     <w:uiPriority w:val="11"/>
     <w:qFormat/>
     <w:pPr>
@@ -2345,21 +2222,20 @@
       <w:szCs w:val="24"/>
     </w:rPr>
   </w:style>
-  <w:style w:type="character" w:styleId="35">
+  <w:style w:type="character" w:styleId="657">
     <w:name w:val="Subtitle Char"/>
-    <w:basedOn w:val="9"/>
-    <w:link w:val="34"/>
+    <w:link w:val="656"/>
     <w:uiPriority w:val="11"/>
     <w:rPr>
       <w:sz w:val="24"/>
       <w:szCs w:val="24"/>
     </w:rPr>
   </w:style>
-  <w:style w:type="paragraph" w:styleId="36">
+  <w:style w:type="paragraph" w:styleId="658">
     <w:name w:val="Quote"/>
-    <w:basedOn w:val="597"/>
-    <w:next w:val="597"/>
-    <w:link w:val="37"/>
+    <w:basedOn w:val="810"/>
+    <w:next w:val="810"/>
+    <w:link w:val="659"/>
     <w:uiPriority w:val="29"/>
     <w:qFormat/>
     <w:pPr>
@@ -2369,19 +2245,19 @@
       <w:i/>
     </w:rPr>
   </w:style>
-  <w:style w:type="character" w:styleId="37">
+  <w:style w:type="character" w:styleId="659">
     <w:name w:val="Quote Char"/>
-    <w:link w:val="36"/>
+    <w:link w:val="658"/>
     <w:uiPriority w:val="29"/>
     <w:rPr>
       <w:i/>
     </w:rPr>
   </w:style>
-  <w:style w:type="paragraph" w:styleId="38">
+  <w:style w:type="paragraph" w:styleId="660">
     <w:name w:val="Intense Quote"/>
-    <w:basedOn w:val="597"/>
-    <w:next w:val="597"/>
-    <w:link w:val="39"/>
+    <w:basedOn w:val="810"/>
+    <w:next w:val="810"/>
+    <w:link w:val="661"/>
     <w:uiPriority w:val="30"/>
     <w:qFormat/>
     <w:pPr>
@@ -2399,18 +2275,18 @@
       <w:i/>
     </w:rPr>
   </w:style>
-  <w:style w:type="character" w:styleId="39">
+  <w:style w:type="character" w:styleId="661">
     <w:name w:val="Intense Quote Char"/>
-    <w:link w:val="38"/>
+    <w:link w:val="660"/>
     <w:uiPriority w:val="30"/>
     <w:rPr>
       <w:i/>
     </w:rPr>
   </w:style>
-  <w:style w:type="paragraph" w:styleId="40">
+  <w:style w:type="paragraph" w:styleId="662">
     <w:name w:val="Header"/>
-    <w:basedOn w:val="597"/>
-    <w:link w:val="41"/>
+    <w:basedOn w:val="810"/>
+    <w:link w:val="663"/>
     <w:uiPriority w:val="99"/>
     <w:unhideWhenUsed/>
     <w:pPr>
@@ -2421,16 +2297,15 @@
       </w:tabs>
     </w:pPr>
   </w:style>
-  <w:style w:type="character" w:styleId="41">
+  <w:style w:type="character" w:styleId="663">
     <w:name w:val="Header Char"/>
-    <w:basedOn w:val="9"/>
-    <w:link w:val="40"/>
+    <w:link w:val="662"/>
     <w:uiPriority w:val="99"/>
   </w:style>
-  <w:style w:type="paragraph" w:styleId="42">
+  <w:style w:type="paragraph" w:styleId="664">
     <w:name w:val="Footer"/>
-    <w:basedOn w:val="597"/>
-    <w:link w:val="45"/>
+    <w:basedOn w:val="810"/>
+    <w:link w:val="666"/>
     <w:uiPriority w:val="99"/>
     <w:unhideWhenUsed/>
     <w:pPr>
@@ -2441,21 +2316,19 @@
       </w:tabs>
     </w:pPr>
   </w:style>
-  <w:style w:type="character" w:styleId="43">
+  <w:style w:type="character" w:styleId="665">
     <w:name w:val="Footer Char"/>
-    <w:basedOn w:val="9"/>
-    <w:link w:val="42"/>
+    <w:link w:val="664"/>
     <w:uiPriority w:val="99"/>
   </w:style>
-  <w:style w:type="character" w:styleId="45">
+  <w:style w:type="character" w:styleId="666">
     <w:name w:val="Caption Char"/>
-    <w:basedOn w:val="602"/>
-    <w:link w:val="42"/>
+    <w:basedOn w:val="815"/>
+    <w:link w:val="664"/>
     <w:uiPriority w:val="99"/>
   </w:style>
-  <w:style w:type="table" w:styleId="46">
+  <w:style w:type="table" w:styleId="667">
     <w:name w:val="Table Grid"/>
-    <w:basedOn w:val="30"/>
     <w:uiPriority w:val="59"/>
     <w:pPr>
       <w:spacing w:after="0" w:line="240" w:lineRule="auto"/>
@@ -2478,9 +2351,8 @@
       </w:tblCellMar>
     </w:tblPr>
   </w:style>
-  <w:style w:type="table" w:styleId="47">
+  <w:style w:type="table" w:styleId="668">
     <w:name w:val="Table Grid Light"/>
-    <w:basedOn w:val="30"/>
     <w:uiPriority w:val="59"/>
     <w:pPr>
       <w:spacing w:after="0" w:line="240" w:lineRule="auto"/>
@@ -2503,9 +2375,8 @@
       </w:tblCellMar>
     </w:tblPr>
   </w:style>
-  <w:style w:type="table" w:styleId="48">
+  <w:style w:type="table" w:styleId="669">
     <w:name w:val="Plain Table 1"/>
-    <w:basedOn w:val="30"/>
     <w:uiPriority w:val="59"/>
     <w:pPr>
       <w:spacing w:after="0" w:line="240" w:lineRule="auto"/>
@@ -2570,9 +2441,8 @@
       </w:rPr>
     </w:tblStylePr>
   </w:style>
-  <w:style w:type="table" w:styleId="49">
+  <w:style w:type="table" w:styleId="670">
     <w:name w:val="Plain Table 2"/>
-    <w:basedOn w:val="30"/>
     <w:uiPriority w:val="59"/>
     <w:pPr>
       <w:spacing w:after="0" w:line="240" w:lineRule="auto"/>
@@ -2655,9 +2525,8 @@
       </w:rPr>
     </w:tblStylePr>
   </w:style>
-  <w:style w:type="table" w:styleId="50">
+  <w:style w:type="table" w:styleId="671">
     <w:name w:val="Plain Table 3"/>
-    <w:basedOn w:val="30"/>
     <w:uiPriority w:val="99"/>
     <w:pPr>
       <w:spacing w:after="0" w:line="240" w:lineRule="auto"/>
@@ -2732,9 +2601,8 @@
       </w:rPr>
     </w:tblStylePr>
   </w:style>
-  <w:style w:type="table" w:styleId="51">
+  <w:style w:type="table" w:styleId="672">
     <w:name w:val="Plain Table 4"/>
-    <w:basedOn w:val="30"/>
     <w:uiPriority w:val="99"/>
     <w:pPr>
       <w:spacing w:after="0" w:line="240" w:lineRule="auto"/>
@@ -2789,9 +2657,8 @@
       </w:rPr>
     </w:tblStylePr>
   </w:style>
-  <w:style w:type="table" w:styleId="52">
+  <w:style w:type="table" w:styleId="673">
     <w:name w:val="Plain Table 5"/>
-    <w:basedOn w:val="30"/>
     <w:uiPriority w:val="99"/>
     <w:pPr>
       <w:spacing w:after="0" w:line="240" w:lineRule="auto"/>
@@ -2877,9 +2744,8 @@
       </w:tcPr>
     </w:tblStylePr>
   </w:style>
-  <w:style w:type="table" w:styleId="53">
+  <w:style w:type="table" w:styleId="674">
     <w:name w:val="Grid Table 1 Light"/>
-    <w:basedOn w:val="30"/>
     <w:uiPriority w:val="99"/>
     <w:pPr>
       <w:spacing w:after="0" w:line="240" w:lineRule="auto"/>
@@ -2942,9 +2808,8 @@
       </w:rPr>
     </w:tblStylePr>
   </w:style>
-  <w:style w:type="table" w:styleId="54">
+  <w:style w:type="table" w:styleId="675">
     <w:name w:val="Grid Table 1 Light - Accent 1"/>
-    <w:basedOn w:val="30"/>
     <w:uiPriority w:val="99"/>
     <w:pPr>
       <w:spacing w:after="0" w:line="240" w:lineRule="auto"/>
@@ -3007,9 +2872,8 @@
       </w:rPr>
     </w:tblStylePr>
   </w:style>
-  <w:style w:type="table" w:styleId="55">
+  <w:style w:type="table" w:styleId="676">
     <w:name w:val="Grid Table 1 Light - Accent 2"/>
-    <w:basedOn w:val="30"/>
     <w:uiPriority w:val="99"/>
     <w:pPr>
       <w:spacing w:after="0" w:line="240" w:lineRule="auto"/>
@@ -3072,9 +2936,8 @@
       </w:rPr>
     </w:tblStylePr>
   </w:style>
-  <w:style w:type="table" w:styleId="56">
+  <w:style w:type="table" w:styleId="677">
     <w:name w:val="Grid Table 1 Light - Accent 3"/>
-    <w:basedOn w:val="30"/>
     <w:uiPriority w:val="99"/>
     <w:pPr>
       <w:spacing w:after="0" w:line="240" w:lineRule="auto"/>
@@ -3137,9 +3000,8 @@
       </w:rPr>
     </w:tblStylePr>
   </w:style>
-  <w:style w:type="table" w:styleId="57">
+  <w:style w:type="table" w:styleId="678">
     <w:name w:val="Grid Table 1 Light - Accent 4"/>
-    <w:basedOn w:val="30"/>
     <w:uiPriority w:val="99"/>
     <w:pPr>
       <w:spacing w:after="0" w:line="240" w:lineRule="auto"/>
@@ -3202,9 +3064,8 @@
       </w:rPr>
     </w:tblStylePr>
   </w:style>
-  <w:style w:type="table" w:styleId="58">
+  <w:style w:type="table" w:styleId="679">
     <w:name w:val="Grid Table 1 Light - Accent 5"/>
-    <w:basedOn w:val="30"/>
     <w:uiPriority w:val="99"/>
     <w:pPr>
       <w:spacing w:after="0" w:line="240" w:lineRule="auto"/>
@@ -3267,9 +3128,8 @@
       </w:rPr>
     </w:tblStylePr>
   </w:style>
-  <w:style w:type="table" w:styleId="59">
+  <w:style w:type="table" w:styleId="680">
     <w:name w:val="Grid Table 1 Light - Accent 6"/>
-    <w:basedOn w:val="30"/>
     <w:uiPriority w:val="99"/>
     <w:pPr>
       <w:spacing w:after="0" w:line="240" w:lineRule="auto"/>
@@ -3332,9 +3192,8 @@
       </w:rPr>
     </w:tblStylePr>
   </w:style>
-  <w:style w:type="table" w:styleId="60">
+  <w:style w:type="table" w:styleId="681">
     <w:name w:val="Grid Table 2"/>
-    <w:basedOn w:val="30"/>
     <w:uiPriority w:val="99"/>
     <w:pPr>
       <w:spacing w:after="0" w:line="240" w:lineRule="auto"/>
@@ -3412,9 +3271,8 @@
       </w:tcPr>
     </w:tblStylePr>
   </w:style>
-  <w:style w:type="table" w:styleId="61">
+  <w:style w:type="table" w:styleId="682">
     <w:name w:val="Grid Table 2 - Accent 1"/>
-    <w:basedOn w:val="30"/>
     <w:uiPriority w:val="99"/>
     <w:pPr>
       <w:spacing w:after="0" w:line="240" w:lineRule="auto"/>
@@ -3492,9 +3350,8 @@
       </w:tcPr>
     </w:tblStylePr>
   </w:style>
-  <w:style w:type="table" w:styleId="62">
+  <w:style w:type="table" w:styleId="683">
     <w:name w:val="Grid Table 2 - Accent 2"/>
-    <w:basedOn w:val="30"/>
     <w:uiPriority w:val="99"/>
     <w:pPr>
       <w:spacing w:after="0" w:line="240" w:lineRule="auto"/>
@@ -3572,9 +3429,8 @@
       </w:tcPr>
     </w:tblStylePr>
   </w:style>
-  <w:style w:type="table" w:styleId="63">
+  <w:style w:type="table" w:styleId="684">
     <w:name w:val="Grid Table 2 - Accent 3"/>
-    <w:basedOn w:val="30"/>
     <w:uiPriority w:val="99"/>
     <w:pPr>
       <w:spacing w:after="0" w:line="240" w:lineRule="auto"/>
@@ -3652,9 +3508,8 @@
       </w:tcPr>
     </w:tblStylePr>
   </w:style>
-  <w:style w:type="table" w:styleId="64">
+  <w:style w:type="table" w:styleId="685">
     <w:name w:val="Grid Table 2 - Accent 4"/>
-    <w:basedOn w:val="30"/>
     <w:uiPriority w:val="99"/>
     <w:pPr>
       <w:spacing w:after="0" w:line="240" w:lineRule="auto"/>
@@ -3732,9 +3587,8 @@
       </w:tcPr>
     </w:tblStylePr>
   </w:style>
-  <w:style w:type="table" w:styleId="65">
+  <w:style w:type="table" w:styleId="686">
     <w:name w:val="Grid Table 2 - Accent 5"/>
-    <w:basedOn w:val="30"/>
     <w:uiPriority w:val="99"/>
     <w:pPr>
       <w:spacing w:after="0" w:line="240" w:lineRule="auto"/>
@@ -3812,9 +3666,8 @@
       </w:tcPr>
     </w:tblStylePr>
   </w:style>
-  <w:style w:type="table" w:styleId="66">
+  <w:style w:type="table" w:styleId="687">
     <w:name w:val="Grid Table 2 - Accent 6"/>
-    <w:basedOn w:val="30"/>
     <w:uiPriority w:val="99"/>
     <w:pPr>
       <w:spacing w:after="0" w:line="240" w:lineRule="auto"/>
@@ -3892,9 +3745,8 @@
       </w:tcPr>
     </w:tblStylePr>
   </w:style>
-  <w:style w:type="table" w:styleId="67">
+  <w:style w:type="table" w:styleId="688">
     <w:name w:val="Grid Table 3"/>
-    <w:basedOn w:val="30"/>
     <w:uiPriority w:val="99"/>
     <w:pPr>
       <w:spacing w:after="0" w:line="240" w:lineRule="auto"/>
@@ -3993,9 +3845,8 @@
       </w:tcPr>
     </w:tblStylePr>
   </w:style>
-  <w:style w:type="table" w:styleId="68">
+  <w:style w:type="table" w:styleId="689">
     <w:name w:val="Grid Table 3 - Accent 1"/>
-    <w:basedOn w:val="30"/>
     <w:uiPriority w:val="99"/>
     <w:pPr>
       <w:spacing w:after="0" w:line="240" w:lineRule="auto"/>
@@ -4094,9 +3945,8 @@
       </w:tcPr>
     </w:tblStylePr>
   </w:style>
-  <w:style w:type="table" w:styleId="69">
+  <w:style w:type="table" w:styleId="690">
     <w:name w:val="Grid Table 3 - Accent 2"/>
-    <w:basedOn w:val="30"/>
     <w:uiPriority w:val="99"/>
     <w:pPr>
       <w:spacing w:after="0" w:line="240" w:lineRule="auto"/>
@@ -4195,9 +4045,8 @@
       </w:tcPr>
     </w:tblStylePr>
   </w:style>
-  <w:style w:type="table" w:styleId="70">
+  <w:style w:type="table" w:styleId="691">
     <w:name w:val="Grid Table 3 - Accent 3"/>
-    <w:basedOn w:val="30"/>
     <w:uiPriority w:val="99"/>
     <w:pPr>
       <w:spacing w:after="0" w:line="240" w:lineRule="auto"/>
@@ -4296,9 +4145,8 @@
       </w:tcPr>
     </w:tblStylePr>
   </w:style>
-  <w:style w:type="table" w:styleId="71">
+  <w:style w:type="table" w:styleId="692">
     <w:name w:val="Grid Table 3 - Accent 4"/>
-    <w:basedOn w:val="30"/>
     <w:uiPriority w:val="99"/>
     <w:pPr>
       <w:spacing w:after="0" w:line="240" w:lineRule="auto"/>
@@ -4397,9 +4245,8 @@
       </w:tcPr>
     </w:tblStylePr>
   </w:style>
-  <w:style w:type="table" w:styleId="72">
+  <w:style w:type="table" w:styleId="693">
     <w:name w:val="Grid Table 3 - Accent 5"/>
-    <w:basedOn w:val="30"/>
     <w:uiPriority w:val="99"/>
     <w:pPr>
       <w:spacing w:after="0" w:line="240" w:lineRule="auto"/>
@@ -4498,9 +4345,8 @@
       </w:tcPr>
     </w:tblStylePr>
   </w:style>
-  <w:style w:type="table" w:styleId="73">
+  <w:style w:type="table" w:styleId="694">
     <w:name w:val="Grid Table 3 - Accent 6"/>
-    <w:basedOn w:val="30"/>
     <w:uiPriority w:val="99"/>
     <w:pPr>
       <w:spacing w:after="0" w:line="240" w:lineRule="auto"/>
@@ -4599,9 +4445,8 @@
       </w:tcPr>
     </w:tblStylePr>
   </w:style>
-  <w:style w:type="table" w:styleId="74">
+  <w:style w:type="table" w:styleId="695">
     <w:name w:val="Grid Table 4"/>
-    <w:basedOn w:val="30"/>
     <w:uiPriority w:val="59"/>
     <w:pPr>
       <w:spacing w:after="0" w:line="240" w:lineRule="auto"/>
@@ -4680,9 +4525,8 @@
       </w:tcPr>
     </w:tblStylePr>
   </w:style>
-  <w:style w:type="table" w:styleId="75">
+  <w:style w:type="table" w:styleId="696">
     <w:name w:val="Grid Table 4 - Accent 1"/>
-    <w:basedOn w:val="30"/>
     <w:uiPriority w:val="59"/>
     <w:pPr>
       <w:spacing w:after="0" w:line="240" w:lineRule="auto"/>
@@ -4761,9 +4605,8 @@
       </w:tcPr>
     </w:tblStylePr>
   </w:style>
-  <w:style w:type="table" w:styleId="76">
+  <w:style w:type="table" w:styleId="697">
     <w:name w:val="Grid Table 4 - Accent 2"/>
-    <w:basedOn w:val="30"/>
     <w:uiPriority w:val="59"/>
     <w:pPr>
       <w:spacing w:after="0" w:line="240" w:lineRule="auto"/>
@@ -4842,9 +4685,8 @@
       </w:tcPr>
     </w:tblStylePr>
   </w:style>
-  <w:style w:type="table" w:styleId="77">
+  <w:style w:type="table" w:styleId="698">
     <w:name w:val="Grid Table 4 - Accent 3"/>
-    <w:basedOn w:val="30"/>
     <w:uiPriority w:val="59"/>
     <w:pPr>
       <w:spacing w:after="0" w:line="240" w:lineRule="auto"/>
@@ -4923,9 +4765,8 @@
       </w:tcPr>
     </w:tblStylePr>
   </w:style>
-  <w:style w:type="table" w:styleId="78">
+  <w:style w:type="table" w:styleId="699">
     <w:name w:val="Grid Table 4 - Accent 4"/>
-    <w:basedOn w:val="30"/>
     <w:uiPriority w:val="59"/>
     <w:pPr>
       <w:spacing w:after="0" w:line="240" w:lineRule="auto"/>
@@ -5004,9 +4845,8 @@
       </w:tcPr>
     </w:tblStylePr>
   </w:style>
-  <w:style w:type="table" w:styleId="79">
+  <w:style w:type="table" w:styleId="700">
     <w:name w:val="Grid Table 4 - Accent 5"/>
-    <w:basedOn w:val="30"/>
     <w:uiPriority w:val="59"/>
     <w:pPr>
       <w:spacing w:after="0" w:line="240" w:lineRule="auto"/>
@@ -5085,9 +4925,8 @@
       </w:tcPr>
     </w:tblStylePr>
   </w:style>
-  <w:style w:type="table" w:styleId="80">
+  <w:style w:type="table" w:styleId="701">
     <w:name w:val="Grid Table 4 - Accent 6"/>
-    <w:basedOn w:val="30"/>
     <w:uiPriority w:val="59"/>
     <w:pPr>
       <w:spacing w:after="0" w:line="240" w:lineRule="auto"/>
@@ -5166,9 +5005,8 @@
       </w:tcPr>
     </w:tblStylePr>
   </w:style>
-  <w:style w:type="table" w:styleId="81">
+  <w:style w:type="table" w:styleId="702">
     <w:name w:val="Grid Table 5 Dark"/>
-    <w:basedOn w:val="30"/>
     <w:uiPriority w:val="99"/>
     <w:pPr>
       <w:spacing w:after="0" w:line="240" w:lineRule="auto"/>
@@ -5245,9 +5083,8 @@
       </w:tcPr>
     </w:tblStylePr>
   </w:style>
-  <w:style w:type="table" w:styleId="82">
+  <w:style w:type="table" w:styleId="703">
     <w:name w:val="Grid Table 5 Dark- Accent 1"/>
-    <w:basedOn w:val="30"/>
     <w:uiPriority w:val="99"/>
     <w:pPr>
       <w:spacing w:after="0" w:line="240" w:lineRule="auto"/>
@@ -5324,9 +5161,8 @@
       </w:tcPr>
     </w:tblStylePr>
   </w:style>
-  <w:style w:type="table" w:styleId="83">
+  <w:style w:type="table" w:styleId="704">
     <w:name w:val="Grid Table 5 Dark - Accent 2"/>
-    <w:basedOn w:val="30"/>
     <w:uiPriority w:val="99"/>
     <w:pPr>
       <w:spacing w:after="0" w:line="240" w:lineRule="auto"/>
@@ -5403,9 +5239,8 @@
       </w:tcPr>
     </w:tblStylePr>
   </w:style>
-  <w:style w:type="table" w:styleId="84">
+  <w:style w:type="table" w:styleId="705">
     <w:name w:val="Grid Table 5 Dark - Accent 3"/>
-    <w:basedOn w:val="30"/>
     <w:uiPriority w:val="99"/>
     <w:pPr>
       <w:spacing w:after="0" w:line="240" w:lineRule="auto"/>
@@ -5482,9 +5317,8 @@
       </w:tcPr>
     </w:tblStylePr>
   </w:style>
-  <w:style w:type="table" w:styleId="85">
+  <w:style w:type="table" w:styleId="706">
     <w:name w:val="Grid Table 5 Dark- Accent 4"/>
-    <w:basedOn w:val="30"/>
     <w:uiPriority w:val="99"/>
     <w:pPr>
       <w:spacing w:after="0" w:line="240" w:lineRule="auto"/>
@@ -5561,9 +5395,8 @@
       </w:tcPr>
     </w:tblStylePr>
   </w:style>
-  <w:style w:type="table" w:styleId="86">
+  <w:style w:type="table" w:styleId="707">
     <w:name w:val="Grid Table 5 Dark - Accent 5"/>
-    <w:basedOn w:val="30"/>
     <w:uiPriority w:val="99"/>
     <w:pPr>
       <w:spacing w:after="0" w:line="240" w:lineRule="auto"/>
@@ -5640,9 +5473,8 @@
       </w:tcPr>
     </w:tblStylePr>
   </w:style>
-  <w:style w:type="table" w:styleId="87">
+  <w:style w:type="table" w:styleId="708">
     <w:name w:val="Grid Table 5 Dark - Accent 6"/>
-    <w:basedOn w:val="30"/>
     <w:uiPriority w:val="99"/>
     <w:pPr>
       <w:spacing w:after="0" w:line="240" w:lineRule="auto"/>
@@ -5719,9 +5551,8 @@
       </w:tcPr>
     </w:tblStylePr>
   </w:style>
-  <w:style w:type="table" w:styleId="88">
+  <w:style w:type="table" w:styleId="709">
     <w:name w:val="Grid Table 6 Colorful"/>
-    <w:basedOn w:val="30"/>
     <w:uiPriority w:val="99"/>
     <w:pPr>
       <w:spacing w:after="0" w:line="240" w:lineRule="auto"/>
@@ -5798,9 +5629,8 @@
       </w:rPr>
     </w:tblStylePr>
   </w:style>
-  <w:style w:type="table" w:styleId="89">
+  <w:style w:type="table" w:styleId="710">
     <w:name w:val="Grid Table 6 Colorful - Accent 1"/>
-    <w:basedOn w:val="30"/>
     <w:uiPriority w:val="99"/>
     <w:pPr>
       <w:spacing w:after="0" w:line="240" w:lineRule="auto"/>
@@ -5877,9 +5707,8 @@
       </w:rPr>
     </w:tblStylePr>
   </w:style>
-  <w:style w:type="table" w:styleId="90">
+  <w:style w:type="table" w:styleId="711">
     <w:name w:val="Grid Table 6 Colorful - Accent 2"/>
-    <w:basedOn w:val="30"/>
     <w:uiPriority w:val="99"/>
     <w:pPr>
       <w:spacing w:after="0" w:line="240" w:lineRule="auto"/>
@@ -5956,9 +5785,8 @@
       </w:rPr>
     </w:tblStylePr>
   </w:style>
-  <w:style w:type="table" w:styleId="91">
+  <w:style w:type="table" w:styleId="712">
     <w:name w:val="Grid Table 6 Colorful - Accent 3"/>
-    <w:basedOn w:val="30"/>
     <w:uiPriority w:val="99"/>
     <w:pPr>
       <w:spacing w:after="0" w:line="240" w:lineRule="auto"/>
@@ -6035,9 +5863,8 @@
       </w:rPr>
     </w:tblStylePr>
   </w:style>
-  <w:style w:type="table" w:styleId="92">
+  <w:style w:type="table" w:styleId="713">
     <w:name w:val="Grid Table 6 Colorful - Accent 4"/>
-    <w:basedOn w:val="30"/>
     <w:uiPriority w:val="99"/>
     <w:pPr>
       <w:spacing w:after="0" w:line="240" w:lineRule="auto"/>
@@ -6114,9 +5941,8 @@
       </w:rPr>
     </w:tblStylePr>
   </w:style>
-  <w:style w:type="table" w:styleId="93">
+  <w:style w:type="table" w:styleId="714">
     <w:name w:val="Grid Table 6 Colorful - Accent 5"/>
-    <w:basedOn w:val="30"/>
     <w:uiPriority w:val="99"/>
     <w:pPr>
       <w:spacing w:after="0" w:line="240" w:lineRule="auto"/>
@@ -6193,9 +6019,8 @@
       </w:rPr>
     </w:tblStylePr>
   </w:style>
-  <w:style w:type="table" w:styleId="94">
+  <w:style w:type="table" w:styleId="715">
     <w:name w:val="Grid Table 6 Colorful - Accent 6"/>
-    <w:basedOn w:val="30"/>
     <w:uiPriority w:val="99"/>
     <w:pPr>
       <w:spacing w:after="0" w:line="240" w:lineRule="auto"/>
@@ -6272,9 +6097,8 @@
       </w:rPr>
     </w:tblStylePr>
   </w:style>
-  <w:style w:type="table" w:styleId="95">
+  <w:style w:type="table" w:styleId="716">
     <w:name w:val="Grid Table 7 Colorful"/>
-    <w:basedOn w:val="30"/>
     <w:uiPriority w:val="99"/>
     <w:pPr>
       <w:spacing w:after="0" w:line="240" w:lineRule="auto"/>
@@ -6325,9 +6149,9 @@
       <w:tcPr>
         <w:shd w:color="ffffff"/>
         <w:tcBorders>
-          <w:top w:val="none"/>
-          <w:left w:val="none"/>
-          <w:bottom w:val="none"/>
+          <w:top w:val="none" w:color="000000" w:sz="4" w:space="0"/>
+          <w:left w:val="none" w:color="000000" w:sz="4" w:space="0"/>
+          <w:bottom w:val="none" w:color="000000" w:sz="4" w:space="0"/>
           <w:right w:val="single" w:color="000000" w:themeColor="text1" w:themeTint="80" w:sz="4" w:space="0"/>
         </w:tcBorders>
       </w:tcPr>
@@ -6342,10 +6166,10 @@
       <w:tcPr>
         <w:shd w:val="clear" w:color="ffffff" w:themeColor="light1" w:fill="ffffff" w:themeFill="light1"/>
         <w:tcBorders>
-          <w:top w:val="none"/>
-          <w:left w:val="none"/>
+          <w:top w:val="none" w:color="000000" w:sz="4" w:space="0"/>
+          <w:left w:val="none" w:color="000000" w:sz="4" w:space="0"/>
           <w:bottom w:val="single" w:color="000000" w:themeColor="text1" w:themeTint="80" w:sz="4" w:space="0"/>
-          <w:right w:val="none"/>
+          <w:right w:val="none" w:color="000000" w:sz="4" w:space="0"/>
         </w:tcBorders>
       </w:tcPr>
     </w:tblStylePr>
@@ -6359,10 +6183,10 @@
       <w:tcPr>
         <w:shd w:color="ffffff"/>
         <w:tcBorders>
-          <w:top w:val="none"/>
+          <w:top w:val="none" w:color="000000" w:sz="4" w:space="0"/>
           <w:left w:val="single" w:color="000000" w:themeColor="text1" w:themeTint="80" w:sz="4" w:space="0"/>
-          <w:bottom w:val="none"/>
-          <w:right w:val="none"/>
+          <w:bottom w:val="none" w:color="000000" w:sz="4" w:space="0"/>
+          <w:right w:val="none" w:color="000000" w:sz="4" w:space="0"/>
         </w:tcBorders>
       </w:tcPr>
     </w:tblStylePr>
@@ -6377,16 +6201,15 @@
         <w:shd w:val="clear" w:color="ffffff" w:themeColor="light1" w:fill="ffffff" w:themeFill="light1"/>
         <w:tcBorders>
           <w:top w:val="single" w:color="000000" w:themeColor="text1" w:themeTint="80" w:sz="4" w:space="0"/>
-          <w:left w:val="none"/>
-          <w:bottom w:val="none"/>
-          <w:right w:val="none"/>
-        </w:tcBorders>
-      </w:tcPr>
-    </w:tblStylePr>
-  </w:style>
-  <w:style w:type="table" w:styleId="96">
+          <w:left w:val="none" w:color="000000" w:sz="4" w:space="0"/>
+          <w:bottom w:val="none" w:color="000000" w:sz="4" w:space="0"/>
+          <w:right w:val="none" w:color="000000" w:sz="4" w:space="0"/>
+        </w:tcBorders>
+      </w:tcPr>
+    </w:tblStylePr>
+  </w:style>
+  <w:style w:type="table" w:styleId="717">
     <w:name w:val="Grid Table 7 Colorful - Accent 1"/>
-    <w:basedOn w:val="30"/>
     <w:uiPriority w:val="99"/>
     <w:pPr>
       <w:spacing w:after="0" w:line="240" w:lineRule="auto"/>
@@ -6437,9 +6260,9 @@
       <w:tcPr>
         <w:shd w:color="ffffff"/>
         <w:tcBorders>
-          <w:top w:val="none"/>
-          <w:left w:val="none"/>
-          <w:bottom w:val="none"/>
+          <w:top w:val="none" w:color="000000" w:sz="4" w:space="0"/>
+          <w:left w:val="none" w:color="000000" w:sz="4" w:space="0"/>
+          <w:bottom w:val="none" w:color="000000" w:sz="4" w:space="0"/>
           <w:right w:val="single" w:color="000000" w:themeColor="accent1" w:themeTint="80" w:sz="4" w:space="0"/>
         </w:tcBorders>
       </w:tcPr>
@@ -6454,10 +6277,10 @@
       <w:tcPr>
         <w:shd w:val="clear" w:color="ffffff" w:themeColor="light1" w:fill="ffffff" w:themeFill="light1"/>
         <w:tcBorders>
-          <w:top w:val="none"/>
-          <w:left w:val="none"/>
+          <w:top w:val="none" w:color="000000" w:sz="4" w:space="0"/>
+          <w:left w:val="none" w:color="000000" w:sz="4" w:space="0"/>
           <w:bottom w:val="single" w:color="000000" w:themeColor="accent1" w:themeTint="80" w:sz="4" w:space="0"/>
-          <w:right w:val="none"/>
+          <w:right w:val="none" w:color="000000" w:sz="4" w:space="0"/>
         </w:tcBorders>
       </w:tcPr>
     </w:tblStylePr>
@@ -6471,10 +6294,10 @@
       <w:tcPr>
         <w:shd w:color="ffffff"/>
         <w:tcBorders>
-          <w:top w:val="none"/>
+          <w:top w:val="none" w:color="000000" w:sz="4" w:space="0"/>
           <w:left w:val="single" w:color="000000" w:themeColor="accent1" w:themeTint="80" w:sz="4" w:space="0"/>
-          <w:bottom w:val="none"/>
-          <w:right w:val="none"/>
+          <w:bottom w:val="none" w:color="000000" w:sz="4" w:space="0"/>
+          <w:right w:val="none" w:color="000000" w:sz="4" w:space="0"/>
         </w:tcBorders>
       </w:tcPr>
     </w:tblStylePr>
@@ -6489,16 +6312,15 @@
         <w:shd w:val="clear" w:color="ffffff" w:themeColor="light1" w:fill="ffffff" w:themeFill="light1"/>
         <w:tcBorders>
           <w:top w:val="single" w:color="000000" w:themeColor="accent1" w:themeTint="80" w:sz="4" w:space="0"/>
-          <w:left w:val="none"/>
-          <w:bottom w:val="none"/>
-          <w:right w:val="none"/>
-        </w:tcBorders>
-      </w:tcPr>
-    </w:tblStylePr>
-  </w:style>
-  <w:style w:type="table" w:styleId="97">
+          <w:left w:val="none" w:color="000000" w:sz="4" w:space="0"/>
+          <w:bottom w:val="none" w:color="000000" w:sz="4" w:space="0"/>
+          <w:right w:val="none" w:color="000000" w:sz="4" w:space="0"/>
+        </w:tcBorders>
+      </w:tcPr>
+    </w:tblStylePr>
+  </w:style>
+  <w:style w:type="table" w:styleId="718">
     <w:name w:val="Grid Table 7 Colorful - Accent 2"/>
-    <w:basedOn w:val="30"/>
     <w:uiPriority w:val="99"/>
     <w:pPr>
       <w:spacing w:after="0" w:line="240" w:lineRule="auto"/>
@@ -6549,9 +6371,9 @@
       <w:tcPr>
         <w:shd w:color="ffffff"/>
         <w:tcBorders>
-          <w:top w:val="none"/>
-          <w:left w:val="none"/>
-          <w:bottom w:val="none"/>
+          <w:top w:val="none" w:color="000000" w:sz="4" w:space="0"/>
+          <w:left w:val="none" w:color="000000" w:sz="4" w:space="0"/>
+          <w:bottom w:val="none" w:color="000000" w:sz="4" w:space="0"/>
           <w:right w:val="single" w:color="000000" w:themeColor="accent2" w:themeTint="97" w:sz="4" w:space="0"/>
         </w:tcBorders>
       </w:tcPr>
@@ -6566,10 +6388,10 @@
       <w:tcPr>
         <w:shd w:val="clear" w:color="ffffff" w:themeColor="light1" w:fill="ffffff" w:themeFill="light1"/>
         <w:tcBorders>
-          <w:top w:val="none"/>
-          <w:left w:val="none"/>
+          <w:top w:val="none" w:color="000000" w:sz="4" w:space="0"/>
+          <w:left w:val="none" w:color="000000" w:sz="4" w:space="0"/>
           <w:bottom w:val="single" w:color="000000" w:themeColor="accent2" w:themeTint="97" w:sz="4" w:space="0"/>
-          <w:right w:val="none"/>
+          <w:right w:val="none" w:color="000000" w:sz="4" w:space="0"/>
         </w:tcBorders>
       </w:tcPr>
     </w:tblStylePr>
@@ -6583,10 +6405,10 @@
       <w:tcPr>
         <w:shd w:color="ffffff"/>
         <w:tcBorders>
-          <w:top w:val="none"/>
+          <w:top w:val="none" w:color="000000" w:sz="4" w:space="0"/>
           <w:left w:val="single" w:color="000000" w:themeColor="accent2" w:themeTint="97" w:sz="4" w:space="0"/>
-          <w:bottom w:val="none"/>
-          <w:right w:val="none"/>
+          <w:bottom w:val="none" w:color="000000" w:sz="4" w:space="0"/>
+          <w:right w:val="none" w:color="000000" w:sz="4" w:space="0"/>
         </w:tcBorders>
       </w:tcPr>
     </w:tblStylePr>
@@ -6601,16 +6423,15 @@
         <w:shd w:val="clear" w:color="ffffff" w:themeColor="light1" w:fill="ffffff" w:themeFill="light1"/>
         <w:tcBorders>
           <w:top w:val="single" w:color="000000" w:themeColor="accent2" w:themeTint="97" w:sz="4" w:space="0"/>
-          <w:left w:val="none"/>
-          <w:bottom w:val="none"/>
-          <w:right w:val="none"/>
-        </w:tcBorders>
-      </w:tcPr>
-    </w:tblStylePr>
-  </w:style>
-  <w:style w:type="table" w:styleId="98">
+          <w:left w:val="none" w:color="000000" w:sz="4" w:space="0"/>
+          <w:bottom w:val="none" w:color="000000" w:sz="4" w:space="0"/>
+          <w:right w:val="none" w:color="000000" w:sz="4" w:space="0"/>
+        </w:tcBorders>
+      </w:tcPr>
+    </w:tblStylePr>
+  </w:style>
+  <w:style w:type="table" w:styleId="719">
     <w:name w:val="Grid Table 7 Colorful - Accent 3"/>
-    <w:basedOn w:val="30"/>
     <w:uiPriority w:val="99"/>
     <w:pPr>
       <w:spacing w:after="0" w:line="240" w:lineRule="auto"/>
@@ -6661,9 +6482,9 @@
       <w:tcPr>
         <w:shd w:color="ffffff"/>
         <w:tcBorders>
-          <w:top w:val="none"/>
-          <w:left w:val="none"/>
-          <w:bottom w:val="none"/>
+          <w:top w:val="none" w:color="000000" w:sz="4" w:space="0"/>
+          <w:left w:val="none" w:color="000000" w:sz="4" w:space="0"/>
+          <w:bottom w:val="none" w:color="000000" w:sz="4" w:space="0"/>
           <w:right w:val="single" w:color="000000" w:themeColor="accent3" w:themeTint="FE" w:sz="4" w:space="0"/>
         </w:tcBorders>
       </w:tcPr>
@@ -6678,10 +6499,10 @@
       <w:tcPr>
         <w:shd w:val="clear" w:color="ffffff" w:themeColor="light1" w:fill="ffffff" w:themeFill="light1"/>
         <w:tcBorders>
-          <w:top w:val="none"/>
-          <w:left w:val="none"/>
+          <w:top w:val="none" w:color="000000" w:sz="4" w:space="0"/>
+          <w:left w:val="none" w:color="000000" w:sz="4" w:space="0"/>
           <w:bottom w:val="single" w:color="000000" w:themeColor="accent3" w:themeTint="FE" w:sz="4" w:space="0"/>
-          <w:right w:val="none"/>
+          <w:right w:val="none" w:color="000000" w:sz="4" w:space="0"/>
         </w:tcBorders>
       </w:tcPr>
     </w:tblStylePr>
@@ -6695,10 +6516,10 @@
       <w:tcPr>
         <w:shd w:color="ffffff"/>
         <w:tcBorders>
-          <w:top w:val="none"/>
+          <w:top w:val="none" w:color="000000" w:sz="4" w:space="0"/>
           <w:left w:val="single" w:color="000000" w:themeColor="accent3" w:themeTint="FE" w:sz="4" w:space="0"/>
-          <w:bottom w:val="none"/>
-          <w:right w:val="none"/>
+          <w:bottom w:val="none" w:color="000000" w:sz="4" w:space="0"/>
+          <w:right w:val="none" w:color="000000" w:sz="4" w:space="0"/>
         </w:tcBorders>
       </w:tcPr>
     </w:tblStylePr>
@@ -6713,16 +6534,15 @@
         <w:shd w:val="clear" w:color="ffffff" w:themeColor="light1" w:fill="ffffff" w:themeFill="light1"/>
         <w:tcBorders>
           <w:top w:val="single" w:color="000000" w:themeColor="accent3" w:themeTint="FE" w:sz="4" w:space="0"/>
-          <w:left w:val="none"/>
-          <w:bottom w:val="none"/>
-          <w:right w:val="none"/>
-        </w:tcBorders>
-      </w:tcPr>
-    </w:tblStylePr>
-  </w:style>
-  <w:style w:type="table" w:styleId="99">
+          <w:left w:val="none" w:color="000000" w:sz="4" w:space="0"/>
+          <w:bottom w:val="none" w:color="000000" w:sz="4" w:space="0"/>
+          <w:right w:val="none" w:color="000000" w:sz="4" w:space="0"/>
+        </w:tcBorders>
+      </w:tcPr>
+    </w:tblStylePr>
+  </w:style>
+  <w:style w:type="table" w:styleId="720">
     <w:name w:val="Grid Table 7 Colorful - Accent 4"/>
-    <w:basedOn w:val="30"/>
     <w:uiPriority w:val="99"/>
     <w:pPr>
       <w:spacing w:after="0" w:line="240" w:lineRule="auto"/>
@@ -6773,9 +6593,9 @@
       <w:tcPr>
         <w:shd w:color="ffffff"/>
         <w:tcBorders>
-          <w:top w:val="none"/>
-          <w:left w:val="none"/>
-          <w:bottom w:val="none"/>
+          <w:top w:val="none" w:color="000000" w:sz="4" w:space="0"/>
+          <w:left w:val="none" w:color="000000" w:sz="4" w:space="0"/>
+          <w:bottom w:val="none" w:color="000000" w:sz="4" w:space="0"/>
           <w:right w:val="single" w:color="000000" w:themeColor="accent4" w:themeTint="9A" w:sz="4" w:space="0"/>
         </w:tcBorders>
       </w:tcPr>
@@ -6790,10 +6610,10 @@
       <w:tcPr>
         <w:shd w:val="clear" w:color="ffffff" w:themeColor="light1" w:fill="ffffff" w:themeFill="light1"/>
         <w:tcBorders>
-          <w:top w:val="none"/>
-          <w:left w:val="none"/>
+          <w:top w:val="none" w:color="000000" w:sz="4" w:space="0"/>
+          <w:left w:val="none" w:color="000000" w:sz="4" w:space="0"/>
           <w:bottom w:val="single" w:color="000000" w:themeColor="accent4" w:themeTint="9A" w:sz="4" w:space="0"/>
-          <w:right w:val="none"/>
+          <w:right w:val="none" w:color="000000" w:sz="4" w:space="0"/>
         </w:tcBorders>
       </w:tcPr>
     </w:tblStylePr>
@@ -6807,10 +6627,10 @@
       <w:tcPr>
         <w:shd w:color="ffffff"/>
         <w:tcBorders>
-          <w:top w:val="none"/>
+          <w:top w:val="none" w:color="000000" w:sz="4" w:space="0"/>
           <w:left w:val="single" w:color="000000" w:themeColor="accent4" w:themeTint="9A" w:sz="4" w:space="0"/>
-          <w:bottom w:val="none"/>
-          <w:right w:val="none"/>
+          <w:bottom w:val="none" w:color="000000" w:sz="4" w:space="0"/>
+          <w:right w:val="none" w:color="000000" w:sz="4" w:space="0"/>
         </w:tcBorders>
       </w:tcPr>
     </w:tblStylePr>
@@ -6825,16 +6645,15 @@
         <w:shd w:val="clear" w:color="ffffff" w:themeColor="light1" w:fill="ffffff" w:themeFill="light1"/>
         <w:tcBorders>
           <w:top w:val="single" w:color="000000" w:themeColor="accent4" w:themeTint="9A" w:sz="4" w:space="0"/>
-          <w:left w:val="none"/>
-          <w:bottom w:val="none"/>
-          <w:right w:val="none"/>
-        </w:tcBorders>
-      </w:tcPr>
-    </w:tblStylePr>
-  </w:style>
-  <w:style w:type="table" w:styleId="100">
+          <w:left w:val="none" w:color="000000" w:sz="4" w:space="0"/>
+          <w:bottom w:val="none" w:color="000000" w:sz="4" w:space="0"/>
+          <w:right w:val="none" w:color="000000" w:sz="4" w:space="0"/>
+        </w:tcBorders>
+      </w:tcPr>
+    </w:tblStylePr>
+  </w:style>
+  <w:style w:type="table" w:styleId="721">
     <w:name w:val="Grid Table 7 Colorful - Accent 5"/>
-    <w:basedOn w:val="30"/>
     <w:uiPriority w:val="99"/>
     <w:pPr>
       <w:spacing w:after="0" w:line="240" w:lineRule="auto"/>
@@ -6885,9 +6704,9 @@
       <w:tcPr>
         <w:shd w:color="ffffff"/>
         <w:tcBorders>
-          <w:top w:val="none"/>
-          <w:left w:val="none"/>
-          <w:bottom w:val="none"/>
+          <w:top w:val="none" w:color="000000" w:sz="4" w:space="0"/>
+          <w:left w:val="none" w:color="000000" w:sz="4" w:space="0"/>
+          <w:bottom w:val="none" w:color="000000" w:sz="4" w:space="0"/>
           <w:right w:val="single" w:color="000000" w:themeColor="accent5" w:themeTint="90" w:sz="4" w:space="0"/>
         </w:tcBorders>
       </w:tcPr>
@@ -6902,10 +6721,10 @@
       <w:tcPr>
         <w:shd w:val="clear" w:color="ffffff" w:themeColor="light1" w:fill="ffffff" w:themeFill="light1"/>
         <w:tcBorders>
-          <w:top w:val="none"/>
-          <w:left w:val="none"/>
+          <w:top w:val="none" w:color="000000" w:sz="4" w:space="0"/>
+          <w:left w:val="none" w:color="000000" w:sz="4" w:space="0"/>
           <w:bottom w:val="single" w:color="000000" w:themeColor="accent5" w:themeTint="90" w:sz="4" w:space="0"/>
-          <w:right w:val="none"/>
+          <w:right w:val="none" w:color="000000" w:sz="4" w:space="0"/>
         </w:tcBorders>
       </w:tcPr>
     </w:tblStylePr>
@@ -6919,10 +6738,10 @@
       <w:tcPr>
         <w:shd w:color="ffffff"/>
         <w:tcBorders>
-          <w:top w:val="none"/>
+          <w:top w:val="none" w:color="000000" w:sz="4" w:space="0"/>
           <w:left w:val="single" w:color="000000" w:themeColor="accent5" w:themeTint="90" w:sz="4" w:space="0"/>
-          <w:bottom w:val="none"/>
-          <w:right w:val="none"/>
+          <w:bottom w:val="none" w:color="000000" w:sz="4" w:space="0"/>
+          <w:right w:val="none" w:color="000000" w:sz="4" w:space="0"/>
         </w:tcBorders>
       </w:tcPr>
     </w:tblStylePr>
@@ -6937,16 +6756,15 @@
         <w:shd w:val="clear" w:color="ffffff" w:themeColor="light1" w:fill="ffffff" w:themeFill="light1"/>
         <w:tcBorders>
           <w:top w:val="single" w:color="000000" w:themeColor="accent5" w:themeTint="90" w:sz="4" w:space="0"/>
-          <w:left w:val="none"/>
-          <w:bottom w:val="none"/>
-          <w:right w:val="none"/>
-        </w:tcBorders>
-      </w:tcPr>
-    </w:tblStylePr>
-  </w:style>
-  <w:style w:type="table" w:styleId="101">
+          <w:left w:val="none" w:color="000000" w:sz="4" w:space="0"/>
+          <w:bottom w:val="none" w:color="000000" w:sz="4" w:space="0"/>
+          <w:right w:val="none" w:color="000000" w:sz="4" w:space="0"/>
+        </w:tcBorders>
+      </w:tcPr>
+    </w:tblStylePr>
+  </w:style>
+  <w:style w:type="table" w:styleId="722">
     <w:name w:val="Grid Table 7 Colorful - Accent 6"/>
-    <w:basedOn w:val="30"/>
     <w:uiPriority w:val="99"/>
     <w:pPr>
       <w:spacing w:after="0" w:line="240" w:lineRule="auto"/>
@@ -6997,9 +6815,9 @@
       <w:tcPr>
         <w:shd w:color="ffffff"/>
         <w:tcBorders>
-          <w:top w:val="none"/>
-          <w:left w:val="none"/>
-          <w:bottom w:val="none"/>
+          <w:top w:val="none" w:color="000000" w:sz="4" w:space="0"/>
+          <w:left w:val="none" w:color="000000" w:sz="4" w:space="0"/>
+          <w:bottom w:val="none" w:color="000000" w:sz="4" w:space="0"/>
           <w:right w:val="single" w:color="000000" w:themeColor="accent6" w:themeTint="90" w:sz="4" w:space="0"/>
         </w:tcBorders>
       </w:tcPr>
@@ -7014,10 +6832,10 @@
       <w:tcPr>
         <w:shd w:val="clear" w:color="ffffff" w:themeColor="light1" w:fill="ffffff" w:themeFill="light1"/>
         <w:tcBorders>
-          <w:top w:val="none"/>
-          <w:left w:val="none"/>
+          <w:top w:val="none" w:color="000000" w:sz="4" w:space="0"/>
+          <w:left w:val="none" w:color="000000" w:sz="4" w:space="0"/>
           <w:bottom w:val="single" w:color="000000" w:themeColor="accent6" w:themeTint="90" w:sz="4" w:space="0"/>
-          <w:right w:val="none"/>
+          <w:right w:val="none" w:color="000000" w:sz="4" w:space="0"/>
         </w:tcBorders>
       </w:tcPr>
     </w:tblStylePr>
@@ -7031,10 +6849,10 @@
       <w:tcPr>
         <w:shd w:color="ffffff"/>
         <w:tcBorders>
-          <w:top w:val="none"/>
+          <w:top w:val="none" w:color="000000" w:sz="4" w:space="0"/>
           <w:left w:val="single" w:color="000000" w:themeColor="accent6" w:themeTint="90" w:sz="4" w:space="0"/>
-          <w:bottom w:val="none"/>
-          <w:right w:val="none"/>
+          <w:bottom w:val="none" w:color="000000" w:sz="4" w:space="0"/>
+          <w:right w:val="none" w:color="000000" w:sz="4" w:space="0"/>
         </w:tcBorders>
       </w:tcPr>
     </w:tblStylePr>
@@ -7049,16 +6867,15 @@
         <w:shd w:val="clear" w:color="ffffff" w:themeColor="light1" w:fill="ffffff" w:themeFill="light1"/>
         <w:tcBorders>
           <w:top w:val="single" w:color="000000" w:themeColor="accent6" w:themeTint="90" w:sz="4" w:space="0"/>
-          <w:left w:val="none"/>
-          <w:bottom w:val="none"/>
-          <w:right w:val="none"/>
-        </w:tcBorders>
-      </w:tcPr>
-    </w:tblStylePr>
-  </w:style>
-  <w:style w:type="table" w:styleId="102">
+          <w:left w:val="none" w:color="000000" w:sz="4" w:space="0"/>
+          <w:bottom w:val="none" w:color="000000" w:sz="4" w:space="0"/>
+          <w:right w:val="none" w:color="000000" w:sz="4" w:space="0"/>
+        </w:tcBorders>
+      </w:tcPr>
+    </w:tblStylePr>
+  </w:style>
+  <w:style w:type="table" w:styleId="723">
     <w:name w:val="List Table 1 Light"/>
-    <w:basedOn w:val="30"/>
     <w:uiPriority w:val="99"/>
     <w:pPr>
       <w:spacing w:after="0" w:line="240" w:lineRule="auto"/>
@@ -7119,9 +6936,8 @@
       </w:tcPr>
     </w:tblStylePr>
   </w:style>
-  <w:style w:type="table" w:styleId="103">
+  <w:style w:type="table" w:styleId="724">
     <w:name w:val="List Table 1 Light - Accent 1"/>
-    <w:basedOn w:val="30"/>
     <w:uiPriority w:val="99"/>
     <w:pPr>
       <w:spacing w:after="0" w:line="240" w:lineRule="auto"/>
@@ -7182,9 +6998,8 @@
       </w:tcPr>
     </w:tblStylePr>
   </w:style>
-  <w:style w:type="table" w:styleId="104">
+  <w:style w:type="table" w:styleId="725">
     <w:name w:val="List Table 1 Light - Accent 2"/>
-    <w:basedOn w:val="30"/>
     <w:uiPriority w:val="99"/>
     <w:pPr>
       <w:spacing w:after="0" w:line="240" w:lineRule="auto"/>
@@ -7245,9 +7060,8 @@
       </w:tcPr>
     </w:tblStylePr>
   </w:style>
-  <w:style w:type="table" w:styleId="105">
+  <w:style w:type="table" w:styleId="726">
     <w:name w:val="List Table 1 Light - Accent 3"/>
-    <w:basedOn w:val="30"/>
     <w:uiPriority w:val="99"/>
     <w:pPr>
       <w:spacing w:after="0" w:line="240" w:lineRule="auto"/>
@@ -7308,9 +7122,8 @@
       </w:tcPr>
     </w:tblStylePr>
   </w:style>
-  <w:style w:type="table" w:styleId="106">
+  <w:style w:type="table" w:styleId="727">
     <w:name w:val="List Table 1 Light - Accent 4"/>
-    <w:basedOn w:val="30"/>
     <w:uiPriority w:val="99"/>
     <w:pPr>
       <w:spacing w:after="0" w:line="240" w:lineRule="auto"/>
@@ -7371,9 +7184,8 @@
       </w:tcPr>
     </w:tblStylePr>
   </w:style>
-  <w:style w:type="table" w:styleId="107">
+  <w:style w:type="table" w:styleId="728">
     <w:name w:val="List Table 1 Light - Accent 5"/>
-    <w:basedOn w:val="30"/>
     <w:uiPriority w:val="99"/>
     <w:pPr>
       <w:spacing w:after="0" w:line="240" w:lineRule="auto"/>
@@ -7434,9 +7246,8 @@
       </w:tcPr>
     </w:tblStylePr>
   </w:style>
-  <w:style w:type="table" w:styleId="108">
+  <w:style w:type="table" w:styleId="729">
     <w:name w:val="List Table 1 Light - Accent 6"/>
-    <w:basedOn w:val="30"/>
     <w:uiPriority w:val="99"/>
     <w:pPr>
       <w:spacing w:after="0" w:line="240" w:lineRule="auto"/>
@@ -7497,9 +7308,8 @@
       </w:tcPr>
     </w:tblStylePr>
   </w:style>
-  <w:style w:type="table" w:styleId="109">
+  <w:style w:type="table" w:styleId="730">
     <w:name w:val="List Table 2"/>
-    <w:basedOn w:val="30"/>
     <w:uiPriority w:val="99"/>
     <w:pPr>
       <w:spacing w:after="0" w:line="240" w:lineRule="auto"/>
@@ -7583,9 +7393,8 @@
       </w:tcPr>
     </w:tblStylePr>
   </w:style>
-  <w:style w:type="table" w:styleId="110">
+  <w:style w:type="table" w:styleId="731">
     <w:name w:val="List Table 2 - Accent 1"/>
-    <w:basedOn w:val="30"/>
     <w:uiPriority w:val="99"/>
     <w:pPr>
       <w:spacing w:after="0" w:line="240" w:lineRule="auto"/>
@@ -7669,9 +7478,8 @@
       </w:tcPr>
     </w:tblStylePr>
   </w:style>
-  <w:style w:type="table" w:styleId="111">
+  <w:style w:type="table" w:styleId="732">
     <w:name w:val="List Table 2 - Accent 2"/>
-    <w:basedOn w:val="30"/>
     <w:uiPriority w:val="99"/>
     <w:pPr>
       <w:spacing w:after="0" w:line="240" w:lineRule="auto"/>
@@ -7755,9 +7563,8 @@
       </w:tcPr>
     </w:tblStylePr>
   </w:style>
-  <w:style w:type="table" w:styleId="112">
+  <w:style w:type="table" w:styleId="733">
     <w:name w:val="List Table 2 - Accent 3"/>
-    <w:basedOn w:val="30"/>
     <w:uiPriority w:val="99"/>
     <w:pPr>
       <w:spacing w:after="0" w:line="240" w:lineRule="auto"/>
@@ -7841,9 +7648,8 @@
       </w:tcPr>
     </w:tblStylePr>
   </w:style>
-  <w:style w:type="table" w:styleId="113">
+  <w:style w:type="table" w:styleId="734">
     <w:name w:val="List Table 2 - Accent 4"/>
-    <w:basedOn w:val="30"/>
     <w:uiPriority w:val="99"/>
     <w:pPr>
       <w:spacing w:after="0" w:line="240" w:lineRule="auto"/>
@@ -7927,9 +7733,8 @@
       </w:tcPr>
     </w:tblStylePr>
   </w:style>
-  <w:style w:type="table" w:styleId="114">
+  <w:style w:type="table" w:styleId="735">
     <w:name w:val="List Table 2 - Accent 5"/>
-    <w:basedOn w:val="30"/>
     <w:uiPriority w:val="99"/>
     <w:pPr>
       <w:spacing w:after="0" w:line="240" w:lineRule="auto"/>
@@ -8013,9 +7818,8 @@
       </w:tcPr>
     </w:tblStylePr>
   </w:style>
-  <w:style w:type="table" w:styleId="115">
+  <w:style w:type="table" w:styleId="736">
     <w:name w:val="List Table 2 - Accent 6"/>
-    <w:basedOn w:val="30"/>
     <w:uiPriority w:val="99"/>
     <w:pPr>
       <w:spacing w:after="0" w:line="240" w:lineRule="auto"/>
@@ -8099,9 +7903,8 @@
       </w:tcPr>
     </w:tblStylePr>
   </w:style>
-  <w:style w:type="table" w:styleId="116">
+  <w:style w:type="table" w:styleId="737">
     <w:name w:val="List Table 3"/>
-    <w:basedOn w:val="30"/>
     <w:uiPriority w:val="99"/>
     <w:pPr>
       <w:spacing w:after="0" w:line="240" w:lineRule="auto"/>
@@ -8173,9 +7976,8 @@
       </w:rPr>
     </w:tblStylePr>
   </w:style>
-  <w:style w:type="table" w:styleId="117">
+  <w:style w:type="table" w:styleId="738">
     <w:name w:val="List Table 3 - Accent 1"/>
-    <w:basedOn w:val="30"/>
     <w:uiPriority w:val="99"/>
     <w:pPr>
       <w:spacing w:after="0" w:line="240" w:lineRule="auto"/>
@@ -8247,9 +8049,8 @@
       </w:rPr>
     </w:tblStylePr>
   </w:style>
-  <w:style w:type="table" w:styleId="118">
+  <w:style w:type="table" w:styleId="739">
     <w:name w:val="List Table 3 - Accent 2"/>
-    <w:basedOn w:val="30"/>
     <w:uiPriority w:val="99"/>
     <w:pPr>
       <w:spacing w:after="0" w:line="240" w:lineRule="auto"/>
@@ -8321,9 +8122,8 @@
       </w:rPr>
     </w:tblStylePr>
   </w:style>
-  <w:style w:type="table" w:styleId="119">
+  <w:style w:type="table" w:styleId="740">
     <w:name w:val="List Table 3 - Accent 3"/>
-    <w:basedOn w:val="30"/>
     <w:uiPriority w:val="99"/>
     <w:pPr>
       <w:spacing w:after="0" w:line="240" w:lineRule="auto"/>
@@ -8395,9 +8195,8 @@
       </w:rPr>
     </w:tblStylePr>
   </w:style>
-  <w:style w:type="table" w:styleId="120">
+  <w:style w:type="table" w:styleId="741">
     <w:name w:val="List Table 3 - Accent 4"/>
-    <w:basedOn w:val="30"/>
     <w:uiPriority w:val="99"/>
     <w:pPr>
       <w:spacing w:after="0" w:line="240" w:lineRule="auto"/>
@@ -8469,9 +8268,8 @@
       </w:rPr>
     </w:tblStylePr>
   </w:style>
-  <w:style w:type="table" w:styleId="121">
+  <w:style w:type="table" w:styleId="742">
     <w:name w:val="List Table 3 - Accent 5"/>
-    <w:basedOn w:val="30"/>
     <w:uiPriority w:val="99"/>
     <w:pPr>
       <w:spacing w:after="0" w:line="240" w:lineRule="auto"/>
@@ -8543,9 +8341,8 @@
       </w:rPr>
     </w:tblStylePr>
   </w:style>
-  <w:style w:type="table" w:styleId="122">
+  <w:style w:type="table" w:styleId="743">
     <w:name w:val="List Table 3 - Accent 6"/>
-    <w:basedOn w:val="30"/>
     <w:uiPriority w:val="99"/>
     <w:pPr>
       <w:spacing w:after="0" w:line="240" w:lineRule="auto"/>
@@ -8617,9 +8414,8 @@
       </w:rPr>
     </w:tblStylePr>
   </w:style>
-  <w:style w:type="table" w:styleId="123">
+  <w:style w:type="table" w:styleId="744">
     <w:name w:val="List Table 4"/>
-    <w:basedOn w:val="30"/>
     <w:uiPriority w:val="99"/>
     <w:pPr>
       <w:spacing w:after="0" w:line="240" w:lineRule="auto"/>
@@ -8686,9 +8482,8 @@
       </w:rPr>
     </w:tblStylePr>
   </w:style>
-  <w:style w:type="table" w:styleId="124">
+  <w:style w:type="table" w:styleId="745">
     <w:name w:val="List Table 4 - Accent 1"/>
-    <w:basedOn w:val="30"/>
     <w:uiPriority w:val="99"/>
     <w:pPr>
       <w:spacing w:after="0" w:line="240" w:lineRule="auto"/>
@@ -8755,9 +8550,8 @@
       </w:rPr>
     </w:tblStylePr>
   </w:style>
-  <w:style w:type="table" w:styleId="125">
+  <w:style w:type="table" w:styleId="746">
     <w:name w:val="List Table 4 - Accent 2"/>
-    <w:basedOn w:val="30"/>
     <w:uiPriority w:val="99"/>
     <w:pPr>
       <w:spacing w:after="0" w:line="240" w:lineRule="auto"/>
@@ -8824,9 +8618,8 @@
       </w:rPr>
     </w:tblStylePr>
   </w:style>
-  <w:style w:type="table" w:styleId="126">
+  <w:style w:type="table" w:styleId="747">
     <w:name w:val="List Table 4 - Accent 3"/>
-    <w:basedOn w:val="30"/>
     <w:uiPriority w:val="99"/>
     <w:pPr>
       <w:spacing w:after="0" w:line="240" w:lineRule="auto"/>
@@ -8893,9 +8686,8 @@
       </w:rPr>
     </w:tblStylePr>
   </w:style>
-  <w:style w:type="table" w:styleId="127">
+  <w:style w:type="table" w:styleId="748">
     <w:name w:val="List Table 4 - Accent 4"/>
-    <w:basedOn w:val="30"/>
     <w:uiPriority w:val="99"/>
     <w:pPr>
       <w:spacing w:after="0" w:line="240" w:lineRule="auto"/>
@@ -8962,9 +8754,8 @@
       </w:rPr>
     </w:tblStylePr>
   </w:style>
-  <w:style w:type="table" w:styleId="128">
+  <w:style w:type="table" w:styleId="749">
     <w:name w:val="List Table 4 - Accent 5"/>
-    <w:basedOn w:val="30"/>
     <w:uiPriority w:val="99"/>
     <w:pPr>
       <w:spacing w:after="0" w:line="240" w:lineRule="auto"/>
@@ -9031,9 +8822,8 @@
       </w:rPr>
     </w:tblStylePr>
   </w:style>
-  <w:style w:type="table" w:styleId="129">
+  <w:style w:type="table" w:styleId="750">
     <w:name w:val="List Table 4 - Accent 6"/>
-    <w:basedOn w:val="30"/>
     <w:uiPriority w:val="99"/>
     <w:pPr>
       <w:spacing w:after="0" w:line="240" w:lineRule="auto"/>
@@ -9100,9 +8890,8 @@
       </w:rPr>
     </w:tblStylePr>
   </w:style>
-  <w:style w:type="table" w:styleId="130">
+  <w:style w:type="table" w:styleId="751">
     <w:name w:val="List Table 5 Dark"/>
-    <w:basedOn w:val="30"/>
     <w:uiPriority w:val="99"/>
     <w:pPr>
       <w:spacing w:after="0" w:line="240" w:lineRule="auto"/>
@@ -9207,9 +8996,8 @@
       </w:rPr>
     </w:tblStylePr>
   </w:style>
-  <w:style w:type="table" w:styleId="131">
+  <w:style w:type="table" w:styleId="752">
     <w:name w:val="List Table 5 Dark - Accent 1"/>
-    <w:basedOn w:val="30"/>
     <w:uiPriority w:val="99"/>
     <w:pPr>
       <w:spacing w:after="0" w:line="240" w:lineRule="auto"/>
@@ -9314,9 +9102,8 @@
       </w:rPr>
     </w:tblStylePr>
   </w:style>
-  <w:style w:type="table" w:styleId="132">
+  <w:style w:type="table" w:styleId="753">
     <w:name w:val="List Table 5 Dark - Accent 2"/>
-    <w:basedOn w:val="30"/>
     <w:uiPriority w:val="99"/>
     <w:pPr>
       <w:spacing w:after="0" w:line="240" w:lineRule="auto"/>
@@ -9421,9 +9208,8 @@
       </w:rPr>
     </w:tblStylePr>
   </w:style>
-  <w:style w:type="table" w:styleId="133">
+  <w:style w:type="table" w:styleId="754">
     <w:name w:val="List Table 5 Dark - Accent 3"/>
-    <w:basedOn w:val="30"/>
     <w:uiPriority w:val="99"/>
     <w:pPr>
       <w:spacing w:after="0" w:line="240" w:lineRule="auto"/>
@@ -9528,9 +9314,8 @@
       </w:rPr>
     </w:tblStylePr>
   </w:style>
-  <w:style w:type="table" w:styleId="134">
+  <w:style w:type="table" w:styleId="755">
     <w:name w:val="List Table 5 Dark - Accent 4"/>
-    <w:basedOn w:val="30"/>
     <w:uiPriority w:val="99"/>
     <w:pPr>
       <w:spacing w:after="0" w:line="240" w:lineRule="auto"/>
@@ -9635,9 +9420,8 @@
       </w:rPr>
     </w:tblStylePr>
   </w:style>
-  <w:style w:type="table" w:styleId="135">
+  <w:style w:type="table" w:styleId="756">
     <w:name w:val="List Table 5 Dark - Accent 5"/>
-    <w:basedOn w:val="30"/>
     <w:uiPriority w:val="99"/>
     <w:pPr>
       <w:spacing w:after="0" w:line="240" w:lineRule="auto"/>
@@ -9742,9 +9526,8 @@
       </w:rPr>
     </w:tblStylePr>
   </w:style>
-  <w:style w:type="table" w:styleId="136">
+  <w:style w:type="table" w:styleId="757">
     <w:name w:val="List Table 5 Dark - Accent 6"/>
-    <w:basedOn w:val="30"/>
     <w:uiPriority w:val="99"/>
     <w:pPr>
       <w:spacing w:after="0" w:line="240" w:lineRule="auto"/>
@@ -9849,9 +9632,8 @@
       </w:rPr>
     </w:tblStylePr>
   </w:style>
-  <w:style w:type="table" w:styleId="137">
+  <w:style w:type="table" w:styleId="758">
     <w:name w:val="List Table 6 Colorful"/>
-    <w:basedOn w:val="30"/>
     <w:uiPriority w:val="99"/>
     <w:pPr>
       <w:spacing w:after="0" w:line="240" w:lineRule="auto"/>
@@ -9922,9 +9704,8 @@
       </w:tcPr>
     </w:tblStylePr>
   </w:style>
-  <w:style w:type="table" w:styleId="138">
+  <w:style w:type="table" w:styleId="759">
     <w:name w:val="List Table 6 Colorful - Accent 1"/>
-    <w:basedOn w:val="30"/>
     <w:uiPriority w:val="99"/>
     <w:pPr>
       <w:spacing w:after="0" w:line="240" w:lineRule="auto"/>
@@ -9995,9 +9776,8 @@
       </w:tcPr>
     </w:tblStylePr>
   </w:style>
-  <w:style w:type="table" w:styleId="139">
+  <w:style w:type="table" w:styleId="760">
     <w:name w:val="List Table 6 Colorful - Accent 2"/>
-    <w:basedOn w:val="30"/>
     <w:uiPriority w:val="99"/>
     <w:pPr>
       <w:spacing w:after="0" w:line="240" w:lineRule="auto"/>
@@ -10068,9 +9848,8 @@
       </w:tcPr>
     </w:tblStylePr>
   </w:style>
-  <w:style w:type="table" w:styleId="140">
+  <w:style w:type="table" w:styleId="761">
     <w:name w:val="List Table 6 Colorful - Accent 3"/>
-    <w:basedOn w:val="30"/>
     <w:uiPriority w:val="99"/>
     <w:pPr>
       <w:spacing w:after="0" w:line="240" w:lineRule="auto"/>
@@ -10141,9 +9920,8 @@
       </w:tcPr>
     </w:tblStylePr>
   </w:style>
-  <w:style w:type="table" w:styleId="141">
+  <w:style w:type="table" w:styleId="762">
     <w:name w:val="List Table 6 Colorful - Accent 4"/>
-    <w:basedOn w:val="30"/>
     <w:uiPriority w:val="99"/>
     <w:pPr>
       <w:spacing w:after="0" w:line="240" w:lineRule="auto"/>
@@ -10214,9 +9992,8 @@
       </w:tcPr>
     </w:tblStylePr>
   </w:style>
-  <w:style w:type="table" w:styleId="142">
+  <w:style w:type="table" w:styleId="763">
     <w:name w:val="List Table 6 Colorful - Accent 5"/>
-    <w:basedOn w:val="30"/>
     <w:uiPriority w:val="99"/>
     <w:pPr>
       <w:spacing w:after="0" w:line="240" w:lineRule="auto"/>
@@ -10287,9 +10064,8 @@
       </w:tcPr>
     </w:tblStylePr>
   </w:style>
-  <w:style w:type="table" w:styleId="143">
+  <w:style w:type="table" w:styleId="764">
     <w:name w:val="List Table 6 Colorful - Accent 6"/>
-    <w:basedOn w:val="30"/>
     <w:uiPriority w:val="99"/>
     <w:pPr>
       <w:spacing w:after="0" w:line="240" w:lineRule="auto"/>
@@ -10360,9 +10136,8 @@
       </w:tcPr>
     </w:tblStylePr>
   </w:style>
-  <w:style w:type="table" w:styleId="144">
+  <w:style w:type="table" w:styleId="765">
     <w:name w:val="List Table 7 Colorful"/>
-    <w:basedOn w:val="30"/>
     <w:uiPriority w:val="99"/>
     <w:pPr>
       <w:spacing w:after="0" w:line="240" w:lineRule="auto"/>
@@ -10410,9 +10185,9 @@
       <w:tcPr>
         <w:shd w:color="ffffff"/>
         <w:tcBorders>
-          <w:top w:val="none"/>
-          <w:left w:val="none"/>
-          <w:bottom w:val="none"/>
+          <w:top w:val="none" w:color="000000" w:sz="4" w:space="0"/>
+          <w:left w:val="none" w:color="000000" w:sz="4" w:space="0"/>
+          <w:bottom w:val="none" w:color="000000" w:sz="4" w:space="0"/>
           <w:right w:val="single" w:color="000000" w:themeColor="text1" w:themeTint="80" w:sz="4" w:space="0"/>
         </w:tcBorders>
       </w:tcPr>
@@ -10427,10 +10202,10 @@
       <w:tcPr>
         <w:shd w:val="clear" w:color="ffffff" w:themeColor="light1" w:fill="ffffff" w:themeFill="light1"/>
         <w:tcBorders>
-          <w:top w:val="none"/>
-          <w:left w:val="none"/>
+          <w:top w:val="none" w:color="000000" w:sz="4" w:space="0"/>
+          <w:left w:val="none" w:color="000000" w:sz="4" w:space="0"/>
           <w:bottom w:val="single" w:color="000000" w:themeColor="text1" w:themeTint="80" w:sz="4" w:space="0"/>
-          <w:right w:val="none"/>
+          <w:right w:val="none" w:color="000000" w:sz="4" w:space="0"/>
         </w:tcBorders>
       </w:tcPr>
     </w:tblStylePr>
@@ -10444,10 +10219,10 @@
       <w:tcPr>
         <w:shd w:color="ffffff"/>
         <w:tcBorders>
-          <w:top w:val="none"/>
+          <w:top w:val="none" w:color="000000" w:sz="4" w:space="0"/>
           <w:left w:val="single" w:color="000000" w:themeColor="text1" w:themeTint="80" w:sz="4" w:space="0"/>
-          <w:bottom w:val="none"/>
-          <w:right w:val="none"/>
+          <w:bottom w:val="none" w:color="000000" w:sz="4" w:space="0"/>
+          <w:right w:val="none" w:color="000000" w:sz="4" w:space="0"/>
         </w:tcBorders>
       </w:tcPr>
     </w:tblStylePr>
@@ -10462,9 +10237,9 @@
         <w:shd w:val="clear" w:color="ffffff" w:themeColor="light1" w:fill="ffffff" w:themeFill="light1"/>
         <w:tcBorders>
           <w:top w:val="single" w:color="000000" w:themeColor="text1" w:themeTint="80" w:sz="4" w:space="0"/>
-          <w:left w:val="none"/>
-          <w:bottom w:val="none"/>
-          <w:right w:val="none"/>
+          <w:left w:val="none" w:color="000000" w:sz="4" w:space="0"/>
+          <w:bottom w:val="none" w:color="000000" w:sz="4" w:space="0"/>
+          <w:right w:val="none" w:color="000000" w:sz="4" w:space="0"/>
         </w:tcBorders>
       </w:tcPr>
     </w:tblStylePr>
@@ -10476,9 +10251,8 @@
       </w:rPr>
     </w:tblStylePr>
   </w:style>
-  <w:style w:type="table" w:styleId="145">
+  <w:style w:type="table" w:styleId="766">
     <w:name w:val="List Table 7 Colorful - Accent 1"/>
-    <w:basedOn w:val="30"/>
     <w:uiPriority w:val="99"/>
     <w:pPr>
       <w:spacing w:after="0" w:line="240" w:lineRule="auto"/>
@@ -10526,9 +10300,9 @@
       <w:tcPr>
         <w:shd w:color="ffffff"/>
         <w:tcBorders>
-          <w:top w:val="none"/>
-          <w:left w:val="none"/>
-          <w:bottom w:val="none"/>
+          <w:top w:val="none" w:color="000000" w:sz="4" w:space="0"/>
+          <w:left w:val="none" w:color="000000" w:sz="4" w:space="0"/>
+          <w:bottom w:val="none" w:color="000000" w:sz="4" w:space="0"/>
           <w:right w:val="single" w:color="000000" w:themeColor="accent1" w:sz="4" w:space="0"/>
         </w:tcBorders>
       </w:tcPr>
@@ -10543,10 +10317,10 @@
       <w:tcPr>
         <w:shd w:val="clear" w:color="ffffff" w:themeColor="light1" w:fill="ffffff" w:themeFill="light1"/>
         <w:tcBorders>
-          <w:top w:val="none"/>
-          <w:left w:val="none"/>
+          <w:top w:val="none" w:color="000000" w:sz="4" w:space="0"/>
+          <w:left w:val="none" w:color="000000" w:sz="4" w:space="0"/>
           <w:bottom w:val="single" w:color="000000" w:themeColor="accent1" w:sz="4" w:space="0"/>
-          <w:right w:val="none"/>
+          <w:right w:val="none" w:color="000000" w:sz="4" w:space="0"/>
         </w:tcBorders>
       </w:tcPr>
     </w:tblStylePr>
@@ -10560,10 +10334,10 @@
       <w:tcPr>
         <w:shd w:color="ffffff"/>
         <w:tcBorders>
-          <w:top w:val="none"/>
+          <w:top w:val="none" w:color="000000" w:sz="4" w:space="0"/>
           <w:left w:val="single" w:color="000000" w:themeColor="accent1" w:sz="4" w:space="0"/>
-          <w:bottom w:val="none"/>
-          <w:right w:val="none"/>
+          <w:bottom w:val="none" w:color="000000" w:sz="4" w:space="0"/>
+          <w:right w:val="none" w:color="000000" w:sz="4" w:space="0"/>
         </w:tcBorders>
       </w:tcPr>
     </w:tblStylePr>
@@ -10578,9 +10352,9 @@
         <w:shd w:val="clear" w:color="ffffff" w:themeColor="light1" w:fill="ffffff" w:themeFill="light1"/>
         <w:tcBorders>
           <w:top w:val="single" w:color="000000" w:themeColor="accent1" w:sz="4" w:space="0"/>
-          <w:left w:val="none"/>
-          <w:bottom w:val="none"/>
-          <w:right w:val="none"/>
+          <w:left w:val="none" w:color="000000" w:sz="4" w:space="0"/>
+          <w:bottom w:val="none" w:color="000000" w:sz="4" w:space="0"/>
+          <w:right w:val="none" w:color="000000" w:sz="4" w:space="0"/>
         </w:tcBorders>
       </w:tcPr>
     </w:tblStylePr>
@@ -10592,9 +10366,8 @@
       </w:rPr>
     </w:tblStylePr>
   </w:style>
-  <w:style w:type="table" w:styleId="146">
+  <w:style w:type="table" w:styleId="767">
     <w:name w:val="List Table 7 Colorful - Accent 2"/>
-    <w:basedOn w:val="30"/>
     <w:uiPriority w:val="99"/>
     <w:pPr>
       <w:spacing w:after="0" w:line="240" w:lineRule="auto"/>
@@ -10642,9 +10415,9 @@
       <w:tcPr>
         <w:shd w:color="ffffff"/>
         <w:tcBorders>
-          <w:top w:val="none"/>
-          <w:left w:val="none"/>
-          <w:bottom w:val="none"/>
+          <w:top w:val="none" w:color="000000" w:sz="4" w:space="0"/>
+          <w:left w:val="none" w:color="000000" w:sz="4" w:space="0"/>
+          <w:bottom w:val="none" w:color="000000" w:sz="4" w:space="0"/>
           <w:right w:val="single" w:color="000000" w:themeColor="accent2" w:themeTint="97" w:sz="4" w:space="0"/>
         </w:tcBorders>
       </w:tcPr>
@@ -10659,10 +10432,10 @@
       <w:tcPr>
         <w:shd w:val="clear" w:color="ffffff" w:themeColor="light1" w:fill="ffffff" w:themeFill="light1"/>
         <w:tcBorders>
-          <w:top w:val="none"/>
-          <w:left w:val="none"/>
+          <w:top w:val="none" w:color="000000" w:sz="4" w:space="0"/>
+          <w:left w:val="none" w:color="000000" w:sz="4" w:space="0"/>
           <w:bottom w:val="single" w:color="000000" w:themeColor="accent2" w:themeTint="97" w:sz="4" w:space="0"/>
-          <w:right w:val="none"/>
+          <w:right w:val="none" w:color="000000" w:sz="4" w:space="0"/>
         </w:tcBorders>
       </w:tcPr>
     </w:tblStylePr>
@@ -10676,10 +10449,10 @@
       <w:tcPr>
         <w:shd w:color="ffffff"/>
         <w:tcBorders>
-          <w:top w:val="none"/>
+          <w:top w:val="none" w:color="000000" w:sz="4" w:space="0"/>
           <w:left w:val="single" w:color="000000" w:themeColor="accent2" w:themeTint="97" w:sz="4" w:space="0"/>
-          <w:bottom w:val="none"/>
-          <w:right w:val="none"/>
+          <w:bottom w:val="none" w:color="000000" w:sz="4" w:space="0"/>
+          <w:right w:val="none" w:color="000000" w:sz="4" w:space="0"/>
         </w:tcBorders>
       </w:tcPr>
     </w:tblStylePr>
@@ -10694,9 +10467,9 @@
         <w:shd w:val="clear" w:color="ffffff" w:themeColor="light1" w:fill="ffffff" w:themeFill="light1"/>
         <w:tcBorders>
           <w:top w:val="single" w:color="000000" w:themeColor="accent2" w:themeTint="97" w:sz="4" w:space="0"/>
-          <w:left w:val="none"/>
-          <w:bottom w:val="none"/>
-          <w:right w:val="none"/>
+          <w:left w:val="none" w:color="000000" w:sz="4" w:space="0"/>
+          <w:bottom w:val="none" w:color="000000" w:sz="4" w:space="0"/>
+          <w:right w:val="none" w:color="000000" w:sz="4" w:space="0"/>
         </w:tcBorders>
       </w:tcPr>
     </w:tblStylePr>
@@ -10708,9 +10481,8 @@
       </w:rPr>
     </w:tblStylePr>
   </w:style>
-  <w:style w:type="table" w:styleId="147">
+  <w:style w:type="table" w:styleId="768">
     <w:name w:val="List Table 7 Colorful - Accent 3"/>
-    <w:basedOn w:val="30"/>
     <w:uiPriority w:val="99"/>
     <w:pPr>
       <w:spacing w:after="0" w:line="240" w:lineRule="auto"/>
@@ -10758,9 +10530,9 @@
       <w:tcPr>
         <w:shd w:color="ffffff"/>
         <w:tcBorders>
-          <w:top w:val="none"/>
-          <w:left w:val="none"/>
-          <w:bottom w:val="none"/>
+          <w:top w:val="none" w:color="000000" w:sz="4" w:space="0"/>
+          <w:left w:val="none" w:color="000000" w:sz="4" w:space="0"/>
+          <w:bottom w:val="none" w:color="000000" w:sz="4" w:space="0"/>
           <w:right w:val="single" w:color="000000" w:themeColor="accent3" w:themeTint="98" w:sz="4" w:space="0"/>
         </w:tcBorders>
       </w:tcPr>
@@ -10775,10 +10547,10 @@
       <w:tcPr>
         <w:shd w:val="clear" w:color="ffffff" w:themeColor="light1" w:fill="ffffff" w:themeFill="light1"/>
         <w:tcBorders>
-          <w:top w:val="none"/>
-          <w:left w:val="none"/>
+          <w:top w:val="none" w:color="000000" w:sz="4" w:space="0"/>
+          <w:left w:val="none" w:color="000000" w:sz="4" w:space="0"/>
           <w:bottom w:val="single" w:color="000000" w:themeColor="accent3" w:themeTint="98" w:sz="4" w:space="0"/>
-          <w:right w:val="none"/>
+          <w:right w:val="none" w:color="000000" w:sz="4" w:space="0"/>
         </w:tcBorders>
       </w:tcPr>
     </w:tblStylePr>
@@ -10792,10 +10564,10 @@
       <w:tcPr>
         <w:shd w:color="ffffff"/>
         <w:tcBorders>
-          <w:top w:val="none"/>
+          <w:top w:val="none" w:color="000000" w:sz="4" w:space="0"/>
           <w:left w:val="single" w:color="000000" w:themeColor="accent3" w:themeTint="98" w:sz="4" w:space="0"/>
-          <w:bottom w:val="none"/>
-          <w:right w:val="none"/>
+          <w:bottom w:val="none" w:color="000000" w:sz="4" w:space="0"/>
+          <w:right w:val="none" w:color="000000" w:sz="4" w:space="0"/>
         </w:tcBorders>
       </w:tcPr>
     </w:tblStylePr>
@@ -10810,9 +10582,9 @@
         <w:shd w:val="clear" w:color="ffffff" w:themeColor="light1" w:fill="ffffff" w:themeFill="light1"/>
         <w:tcBorders>
           <w:top w:val="single" w:color="000000" w:themeColor="accent3" w:themeTint="98" w:sz="4" w:space="0"/>
-          <w:left w:val="none"/>
-          <w:bottom w:val="none"/>
-          <w:right w:val="none"/>
+          <w:left w:val="none" w:color="000000" w:sz="4" w:space="0"/>
+          <w:bottom w:val="none" w:color="000000" w:sz="4" w:space="0"/>
+          <w:right w:val="none" w:color="000000" w:sz="4" w:space="0"/>
         </w:tcBorders>
       </w:tcPr>
     </w:tblStylePr>
@@ -10824,9 +10596,8 @@
       </w:rPr>
     </w:tblStylePr>
   </w:style>
-  <w:style w:type="table" w:styleId="148">
+  <w:style w:type="table" w:styleId="769">
     <w:name w:val="List Table 7 Colorful - Accent 4"/>
-    <w:basedOn w:val="30"/>
     <w:uiPriority w:val="99"/>
     <w:pPr>
       <w:spacing w:after="0" w:line="240" w:lineRule="auto"/>
@@ -10874,9 +10645,9 @@
       <w:tcPr>
         <w:shd w:color="ffffff"/>
         <w:tcBorders>
-          <w:top w:val="none"/>
-          <w:left w:val="none"/>
-          <w:bottom w:val="none"/>
+          <w:top w:val="none" w:color="000000" w:sz="4" w:space="0"/>
+          <w:left w:val="none" w:color="000000" w:sz="4" w:space="0"/>
+          <w:bottom w:val="none" w:color="000000" w:sz="4" w:space="0"/>
           <w:right w:val="single" w:color="000000" w:themeColor="accent4" w:themeTint="9A" w:sz="4" w:space="0"/>
         </w:tcBorders>
       </w:tcPr>
@@ -10891,10 +10662,10 @@
       <w:tcPr>
         <w:shd w:val="clear" w:color="ffffff" w:themeColor="light1" w:fill="ffffff" w:themeFill="light1"/>
         <w:tcBorders>
-          <w:top w:val="none"/>
-          <w:left w:val="none"/>
+          <w:top w:val="none" w:color="000000" w:sz="4" w:space="0"/>
+          <w:left w:val="none" w:color="000000" w:sz="4" w:space="0"/>
           <w:bottom w:val="single" w:color="000000" w:themeColor="accent4" w:themeTint="9A" w:sz="4" w:space="0"/>
-          <w:right w:val="none"/>
+          <w:right w:val="none" w:color="000000" w:sz="4" w:space="0"/>
         </w:tcBorders>
       </w:tcPr>
     </w:tblStylePr>
@@ -10908,10 +10679,10 @@
       <w:tcPr>
         <w:shd w:color="ffffff"/>
         <w:tcBorders>
-          <w:top w:val="none"/>
+          <w:top w:val="none" w:color="000000" w:sz="4" w:space="0"/>
           <w:left w:val="single" w:color="000000" w:themeColor="accent4" w:themeTint="9A" w:sz="4" w:space="0"/>
-          <w:bottom w:val="none"/>
-          <w:right w:val="none"/>
+          <w:bottom w:val="none" w:color="000000" w:sz="4" w:space="0"/>
+          <w:right w:val="none" w:color="000000" w:sz="4" w:space="0"/>
         </w:tcBorders>
       </w:tcPr>
     </w:tblStylePr>
@@ -10926,9 +10697,9 @@
         <w:shd w:val="clear" w:color="ffffff" w:themeColor="light1" w:fill="ffffff" w:themeFill="light1"/>
         <w:tcBorders>
           <w:top w:val="single" w:color="000000" w:themeColor="accent4" w:themeTint="9A" w:sz="4" w:space="0"/>
-          <w:left w:val="none"/>
-          <w:bottom w:val="none"/>
-          <w:right w:val="none"/>
+          <w:left w:val="none" w:color="000000" w:sz="4" w:space="0"/>
+          <w:bottom w:val="none" w:color="000000" w:sz="4" w:space="0"/>
+          <w:right w:val="none" w:color="000000" w:sz="4" w:space="0"/>
         </w:tcBorders>
       </w:tcPr>
     </w:tblStylePr>
@@ -10940,9 +10711,8 @@
       </w:rPr>
     </w:tblStylePr>
   </w:style>
-  <w:style w:type="table" w:styleId="149">
+  <w:style w:type="table" w:styleId="770">
     <w:name w:val="List Table 7 Colorful - Accent 5"/>
-    <w:basedOn w:val="30"/>
     <w:uiPriority w:val="99"/>
     <w:pPr>
       <w:spacing w:after="0" w:line="240" w:lineRule="auto"/>
@@ -10990,9 +10760,9 @@
       <w:tcPr>
         <w:shd w:color="ffffff"/>
         <w:tcBorders>
-          <w:top w:val="none"/>
-          <w:left w:val="none"/>
-          <w:bottom w:val="none"/>
+          <w:top w:val="none" w:color="000000" w:sz="4" w:space="0"/>
+          <w:left w:val="none" w:color="000000" w:sz="4" w:space="0"/>
+          <w:bottom w:val="none" w:color="000000" w:sz="4" w:space="0"/>
           <w:right w:val="single" w:color="000000" w:themeColor="accent5" w:themeTint="9A" w:sz="4" w:space="0"/>
         </w:tcBorders>
       </w:tcPr>
@@ -11007,10 +10777,10 @@
       <w:tcPr>
         <w:shd w:val="clear" w:color="ffffff" w:themeColor="light1" w:fill="ffffff" w:themeFill="light1"/>
         <w:tcBorders>
-          <w:top w:val="none"/>
-          <w:left w:val="none"/>
+          <w:top w:val="none" w:color="000000" w:sz="4" w:space="0"/>
+          <w:left w:val="none" w:color="000000" w:sz="4" w:space="0"/>
           <w:bottom w:val="single" w:color="000000" w:themeColor="accent5" w:themeTint="9A" w:sz="4" w:space="0"/>
-          <w:right w:val="none"/>
+          <w:right w:val="none" w:color="000000" w:sz="4" w:space="0"/>
         </w:tcBorders>
       </w:tcPr>
     </w:tblStylePr>
@@ -11024,10 +10794,10 @@
       <w:tcPr>
         <w:shd w:color="ffffff"/>
         <w:tcBorders>
-          <w:top w:val="none"/>
+          <w:top w:val="none" w:color="000000" w:sz="4" w:space="0"/>
           <w:left w:val="single" w:color="000000" w:themeColor="accent5" w:themeTint="9A" w:sz="4" w:space="0"/>
-          <w:bottom w:val="none"/>
-          <w:right w:val="none"/>
+          <w:bottom w:val="none" w:color="000000" w:sz="4" w:space="0"/>
+          <w:right w:val="none" w:color="000000" w:sz="4" w:space="0"/>
         </w:tcBorders>
       </w:tcPr>
     </w:tblStylePr>
@@ -11042,9 +10812,9 @@
         <w:shd w:val="clear" w:color="ffffff" w:themeColor="light1" w:fill="ffffff" w:themeFill="light1"/>
         <w:tcBorders>
           <w:top w:val="single" w:color="000000" w:themeColor="accent5" w:themeTint="9A" w:sz="4" w:space="0"/>
-          <w:left w:val="none"/>
-          <w:bottom w:val="none"/>
-          <w:right w:val="none"/>
+          <w:left w:val="none" w:color="000000" w:sz="4" w:space="0"/>
+          <w:bottom w:val="none" w:color="000000" w:sz="4" w:space="0"/>
+          <w:right w:val="none" w:color="000000" w:sz="4" w:space="0"/>
         </w:tcBorders>
       </w:tcPr>
     </w:tblStylePr>
@@ -11056,9 +10826,8 @@
       </w:rPr>
     </w:tblStylePr>
   </w:style>
-  <w:style w:type="table" w:styleId="150">
+  <w:style w:type="table" w:styleId="771">
     <w:name w:val="List Table 7 Colorful - Accent 6"/>
-    <w:basedOn w:val="30"/>
     <w:uiPriority w:val="99"/>
     <w:pPr>
       <w:spacing w:after="0" w:line="240" w:lineRule="auto"/>
@@ -11106,9 +10875,9 @@
       <w:tcPr>
         <w:shd w:color="ffffff"/>
         <w:tcBorders>
-          <w:top w:val="none"/>
-          <w:left w:val="none"/>
-          <w:bottom w:val="none"/>
+          <w:top w:val="none" w:color="000000" w:sz="4" w:space="0"/>
+          <w:left w:val="none" w:color="000000" w:sz="4" w:space="0"/>
+          <w:bottom w:val="none" w:color="000000" w:sz="4" w:space="0"/>
           <w:right w:val="single" w:color="000000" w:themeColor="accent6" w:themeTint="98" w:sz="4" w:space="0"/>
         </w:tcBorders>
       </w:tcPr>
@@ -11123,10 +10892,10 @@
       <w:tcPr>
         <w:shd w:val="clear" w:color="ffffff" w:themeColor="light1" w:fill="ffffff" w:themeFill="light1"/>
         <w:tcBorders>
-          <w:top w:val="none"/>
-          <w:left w:val="none"/>
+          <w:top w:val="none" w:color="000000" w:sz="4" w:space="0"/>
+          <w:left w:val="none" w:color="000000" w:sz="4" w:space="0"/>
           <w:bottom w:val="single" w:color="000000" w:themeColor="accent6" w:themeTint="98" w:sz="4" w:space="0"/>
-          <w:right w:val="none"/>
+          <w:right w:val="none" w:color="000000" w:sz="4" w:space="0"/>
         </w:tcBorders>
       </w:tcPr>
     </w:tblStylePr>
@@ -11140,10 +10909,10 @@
       <w:tcPr>
         <w:shd w:color="ffffff"/>
         <w:tcBorders>
-          <w:top w:val="none"/>
+          <w:top w:val="none" w:color="000000" w:sz="4" w:space="0"/>
           <w:left w:val="single" w:color="000000" w:themeColor="accent6" w:themeTint="98" w:sz="4" w:space="0"/>
-          <w:bottom w:val="none"/>
-          <w:right w:val="none"/>
+          <w:bottom w:val="none" w:color="000000" w:sz="4" w:space="0"/>
+          <w:right w:val="none" w:color="000000" w:sz="4" w:space="0"/>
         </w:tcBorders>
       </w:tcPr>
     </w:tblStylePr>
@@ -11158,9 +10927,9 @@
         <w:shd w:val="clear" w:color="ffffff" w:themeColor="light1" w:fill="ffffff" w:themeFill="light1"/>
         <w:tcBorders>
           <w:top w:val="single" w:color="000000" w:themeColor="accent6" w:themeTint="98" w:sz="4" w:space="0"/>
-          <w:left w:val="none"/>
-          <w:bottom w:val="none"/>
-          <w:right w:val="none"/>
+          <w:left w:val="none" w:color="000000" w:sz="4" w:space="0"/>
+          <w:bottom w:val="none" w:color="000000" w:sz="4" w:space="0"/>
+          <w:right w:val="none" w:color="000000" w:sz="4" w:space="0"/>
         </w:tcBorders>
       </w:tcPr>
     </w:tblStylePr>
@@ -11172,9 +10941,8 @@
       </w:rPr>
     </w:tblStylePr>
   </w:style>
-  <w:style w:type="table" w:styleId="151">
+  <w:style w:type="table" w:styleId="772">
     <w:name w:val="Lined - Accent"/>
-    <w:basedOn w:val="30"/>
     <w:uiPriority w:val="99"/>
     <w:pPr>
       <w:spacing w:after="0" w:line="240" w:lineRule="auto"/>
@@ -11262,9 +11030,8 @@
       </w:tcPr>
     </w:tblStylePr>
   </w:style>
-  <w:style w:type="table" w:styleId="152">
+  <w:style w:type="table" w:styleId="773">
     <w:name w:val="Lined - Accent 1"/>
-    <w:basedOn w:val="30"/>
     <w:uiPriority w:val="99"/>
     <w:pPr>
       <w:spacing w:after="0" w:line="240" w:lineRule="auto"/>
@@ -11352,9 +11119,8 @@
       </w:tcPr>
     </w:tblStylePr>
   </w:style>
-  <w:style w:type="table" w:styleId="153">
+  <w:style w:type="table" w:styleId="774">
     <w:name w:val="Lined - Accent 2"/>
-    <w:basedOn w:val="30"/>
     <w:uiPriority w:val="99"/>
     <w:pPr>
       <w:spacing w:after="0" w:line="240" w:lineRule="auto"/>
@@ -11442,9 +11208,8 @@
       </w:tcPr>
     </w:tblStylePr>
   </w:style>
-  <w:style w:type="table" w:styleId="154">
+  <w:style w:type="table" w:styleId="775">
     <w:name w:val="Lined - Accent 3"/>
-    <w:basedOn w:val="30"/>
     <w:uiPriority w:val="99"/>
     <w:pPr>
       <w:spacing w:after="0" w:line="240" w:lineRule="auto"/>
@@ -11532,9 +11297,8 @@
       </w:tcPr>
     </w:tblStylePr>
   </w:style>
-  <w:style w:type="table" w:styleId="155">
+  <w:style w:type="table" w:styleId="776">
     <w:name w:val="Lined - Accent 4"/>
-    <w:basedOn w:val="30"/>
     <w:uiPriority w:val="99"/>
     <w:pPr>
       <w:spacing w:after="0" w:line="240" w:lineRule="auto"/>
@@ -11622,9 +11386,8 @@
       </w:tcPr>
     </w:tblStylePr>
   </w:style>
-  <w:style w:type="table" w:styleId="156">
+  <w:style w:type="table" w:styleId="777">
     <w:name w:val="Lined - Accent 5"/>
-    <w:basedOn w:val="30"/>
     <w:uiPriority w:val="99"/>
     <w:pPr>
       <w:spacing w:after="0" w:line="240" w:lineRule="auto"/>
@@ -11712,9 +11475,8 @@
       </w:tcPr>
     </w:tblStylePr>
   </w:style>
-  <w:style w:type="table" w:styleId="157">
+  <w:style w:type="table" w:styleId="778">
     <w:name w:val="Lined - Accent 6"/>
-    <w:basedOn w:val="30"/>
     <w:uiPriority w:val="99"/>
     <w:pPr>
       <w:spacing w:after="0" w:line="240" w:lineRule="auto"/>
@@ -11802,9 +11564,8 @@
       </w:tcPr>
     </w:tblStylePr>
   </w:style>
-  <w:style w:type="table" w:styleId="158">
+  <w:style w:type="table" w:styleId="779">
     <w:name w:val="Bordered &amp; Lined - Accent"/>
-    <w:basedOn w:val="30"/>
     <w:uiPriority w:val="99"/>
     <w:pPr>
       <w:spacing w:after="0" w:line="240" w:lineRule="auto"/>
@@ -11900,9 +11661,8 @@
       </w:tcPr>
     </w:tblStylePr>
   </w:style>
-  <w:style w:type="table" w:styleId="159">
+  <w:style w:type="table" w:styleId="780">
     <w:name w:val="Bordered &amp; Lined - Accent 1"/>
-    <w:basedOn w:val="30"/>
     <w:uiPriority w:val="99"/>
     <w:pPr>
       <w:spacing w:after="0" w:line="240" w:lineRule="auto"/>
@@ -11998,9 +11758,8 @@
       </w:tcPr>
     </w:tblStylePr>
   </w:style>
-  <w:style w:type="table" w:styleId="160">
+  <w:style w:type="table" w:styleId="781">
     <w:name w:val="Bordered &amp; Lined - Accent 2"/>
-    <w:basedOn w:val="30"/>
     <w:uiPriority w:val="99"/>
     <w:pPr>
       <w:spacing w:after="0" w:line="240" w:lineRule="auto"/>
@@ -12096,9 +11855,8 @@
       </w:tcPr>
     </w:tblStylePr>
   </w:style>
-  <w:style w:type="table" w:styleId="161">
+  <w:style w:type="table" w:styleId="782">
     <w:name w:val="Bordered &amp; Lined - Accent 3"/>
-    <w:basedOn w:val="30"/>
     <w:uiPriority w:val="99"/>
     <w:pPr>
       <w:spacing w:after="0" w:line="240" w:lineRule="auto"/>
@@ -12194,9 +11952,8 @@
       </w:tcPr>
     </w:tblStylePr>
   </w:style>
-  <w:style w:type="table" w:styleId="162">
+  <w:style w:type="table" w:styleId="783">
     <w:name w:val="Bordered &amp; Lined - Accent 4"/>
-    <w:basedOn w:val="30"/>
     <w:uiPriority w:val="99"/>
     <w:pPr>
       <w:spacing w:after="0" w:line="240" w:lineRule="auto"/>
@@ -12292,9 +12049,8 @@
       </w:tcPr>
     </w:tblStylePr>
   </w:style>
-  <w:style w:type="table" w:styleId="163">
+  <w:style w:type="table" w:styleId="784">
     <w:name w:val="Bordered &amp; Lined - Accent 5"/>
-    <w:basedOn w:val="30"/>
     <w:uiPriority w:val="99"/>
     <w:pPr>
       <w:spacing w:after="0" w:line="240" w:lineRule="auto"/>
@@ -12390,9 +12146,8 @@
       </w:tcPr>
     </w:tblStylePr>
   </w:style>
-  <w:style w:type="table" w:styleId="164">
+  <w:style w:type="table" w:styleId="785">
     <w:name w:val="Bordered &amp; Lined - Accent 6"/>
-    <w:basedOn w:val="30"/>
     <w:uiPriority w:val="99"/>
     <w:pPr>
       <w:spacing w:after="0" w:line="240" w:lineRule="auto"/>
@@ -12488,9 +12243,8 @@
       </w:tcPr>
     </w:tblStylePr>
   </w:style>
-  <w:style w:type="table" w:styleId="165">
+  <w:style w:type="table" w:styleId="786">
     <w:name w:val="Bordered"/>
-    <w:basedOn w:val="30"/>
     <w:uiPriority w:val="99"/>
     <w:pPr>
       <w:spacing w:after="0" w:line="240" w:lineRule="auto"/>
@@ -12567,9 +12321,8 @@
       </w:tcPr>
     </w:tblStylePr>
   </w:style>
-  <w:style w:type="table" w:styleId="166">
+  <w:style w:type="table" w:styleId="787">
     <w:name w:val="Bordered - Accent 1"/>
-    <w:basedOn w:val="30"/>
     <w:uiPriority w:val="99"/>
     <w:pPr>
       <w:spacing w:after="0" w:line="240" w:lineRule="auto"/>
@@ -12646,9 +12399,8 @@
       </w:tcPr>
     </w:tblStylePr>
   </w:style>
-  <w:style w:type="table" w:styleId="167">
+  <w:style w:type="table" w:styleId="788">
     <w:name w:val="Bordered - Accent 2"/>
-    <w:basedOn w:val="30"/>
     <w:uiPriority w:val="99"/>
     <w:pPr>
       <w:spacing w:after="0" w:line="240" w:lineRule="auto"/>
@@ -12725,9 +12477,8 @@
       </w:tcPr>
     </w:tblStylePr>
   </w:style>
-  <w:style w:type="table" w:styleId="168">
+  <w:style w:type="table" w:styleId="789">
     <w:name w:val="Bordered - Accent 3"/>
-    <w:basedOn w:val="30"/>
     <w:uiPriority w:val="99"/>
     <w:pPr>
       <w:spacing w:after="0" w:line="240" w:lineRule="auto"/>
@@ -12804,9 +12555,8 @@
       </w:tcPr>
     </w:tblStylePr>
   </w:style>
-  <w:style w:type="table" w:styleId="169">
+  <w:style w:type="table" w:styleId="790">
     <w:name w:val="Bordered - Accent 4"/>
-    <w:basedOn w:val="30"/>
     <w:uiPriority w:val="99"/>
     <w:pPr>
       <w:spacing w:after="0" w:line="240" w:lineRule="auto"/>
@@ -12883,9 +12633,8 @@
       </w:tcPr>
     </w:tblStylePr>
   </w:style>
-  <w:style w:type="table" w:styleId="170">
+  <w:style w:type="table" w:styleId="791">
     <w:name w:val="Bordered - Accent 5"/>
-    <w:basedOn w:val="30"/>
     <w:uiPriority w:val="99"/>
     <w:pPr>
       <w:spacing w:after="0" w:line="240" w:lineRule="auto"/>
@@ -12962,9 +12711,8 @@
       </w:tcPr>
     </w:tblStylePr>
   </w:style>
-  <w:style w:type="table" w:styleId="171">
+  <w:style w:type="table" w:styleId="792">
     <w:name w:val="Bordered - Accent 6"/>
-    <w:basedOn w:val="30"/>
     <w:uiPriority w:val="99"/>
     <w:pPr>
       <w:spacing w:after="0" w:line="240" w:lineRule="auto"/>
@@ -13041,10 +12789,10 @@
       </w:tcPr>
     </w:tblStylePr>
   </w:style>
-  <w:style w:type="paragraph" w:styleId="173">
+  <w:style w:type="paragraph" w:styleId="793">
     <w:name w:val="footnote text"/>
-    <w:basedOn w:val="597"/>
-    <w:link w:val="174"/>
+    <w:basedOn w:val="810"/>
+    <w:link w:val="794"/>
     <w:uiPriority w:val="99"/>
     <w:semiHidden/>
     <w:unhideWhenUsed/>
@@ -13055,27 +12803,26 @@
       <w:sz w:val="18"/>
     </w:rPr>
   </w:style>
-  <w:style w:type="character" w:styleId="174">
+  <w:style w:type="character" w:styleId="794">
     <w:name w:val="Footnote Text Char"/>
-    <w:link w:val="173"/>
+    <w:link w:val="793"/>
     <w:uiPriority w:val="99"/>
     <w:rPr>
       <w:sz w:val="18"/>
     </w:rPr>
   </w:style>
-  <w:style w:type="character" w:styleId="175">
+  <w:style w:type="character" w:styleId="795">
     <w:name w:val="footnote reference"/>
-    <w:basedOn w:val="9"/>
     <w:uiPriority w:val="99"/>
     <w:unhideWhenUsed/>
     <w:rPr>
       <w:vertAlign w:val="superscript"/>
     </w:rPr>
   </w:style>
-  <w:style w:type="paragraph" w:styleId="176">
+  <w:style w:type="paragraph" w:styleId="796">
     <w:name w:val="endnote text"/>
-    <w:basedOn w:val="597"/>
-    <w:link w:val="177"/>
+    <w:basedOn w:val="810"/>
+    <w:link w:val="797"/>
     <w:uiPriority w:val="99"/>
     <w:semiHidden/>
     <w:unhideWhenUsed/>
@@ -13086,17 +12833,16 @@
       <w:sz w:val="20"/>
     </w:rPr>
   </w:style>
-  <w:style w:type="character" w:styleId="177">
+  <w:style w:type="character" w:styleId="797">
     <w:name w:val="Endnote Text Char"/>
-    <w:link w:val="176"/>
+    <w:link w:val="796"/>
     <w:uiPriority w:val="99"/>
     <w:rPr>
       <w:sz w:val="20"/>
     </w:rPr>
   </w:style>
-  <w:style w:type="character" w:styleId="178">
+  <w:style w:type="character" w:styleId="798">
     <w:name w:val="endnote reference"/>
-    <w:basedOn w:val="9"/>
     <w:uiPriority w:val="99"/>
     <w:semiHidden/>
     <w:unhideWhenUsed/>
@@ -13104,10 +12850,10 @@
       <w:vertAlign w:val="superscript"/>
     </w:rPr>
   </w:style>
-  <w:style w:type="paragraph" w:styleId="179">
+  <w:style w:type="paragraph" w:styleId="799">
     <w:name w:val="toc 1"/>
-    <w:basedOn w:val="597"/>
-    <w:next w:val="597"/>
+    <w:basedOn w:val="810"/>
+    <w:next w:val="810"/>
     <w:uiPriority w:val="39"/>
     <w:unhideWhenUsed/>
     <w:pPr>
@@ -13115,10 +12861,10 @@
       <w:spacing w:after="57"/>
     </w:pPr>
   </w:style>
-  <w:style w:type="paragraph" w:styleId="180">
+  <w:style w:type="paragraph" w:styleId="800">
     <w:name w:val="toc 2"/>
-    <w:basedOn w:val="597"/>
-    <w:next w:val="597"/>
+    <w:basedOn w:val="810"/>
+    <w:next w:val="810"/>
     <w:uiPriority w:val="39"/>
     <w:unhideWhenUsed/>
     <w:pPr>
@@ -13126,10 +12872,10 @@
       <w:spacing w:after="57"/>
     </w:pPr>
   </w:style>
-  <w:style w:type="paragraph" w:styleId="181">
+  <w:style w:type="paragraph" w:styleId="801">
     <w:name w:val="toc 3"/>
-    <w:basedOn w:val="597"/>
-    <w:next w:val="597"/>
+    <w:basedOn w:val="810"/>
+    <w:next w:val="810"/>
     <w:uiPriority w:val="39"/>
     <w:unhideWhenUsed/>
     <w:pPr>
@@ -13137,10 +12883,10 @@
       <w:spacing w:after="57"/>
     </w:pPr>
   </w:style>
-  <w:style w:type="paragraph" w:styleId="182">
+  <w:style w:type="paragraph" w:styleId="802">
     <w:name w:val="toc 4"/>
-    <w:basedOn w:val="597"/>
-    <w:next w:val="597"/>
+    <w:basedOn w:val="810"/>
+    <w:next w:val="810"/>
     <w:uiPriority w:val="39"/>
     <w:unhideWhenUsed/>
     <w:pPr>
@@ -13148,10 +12894,10 @@
       <w:spacing w:after="57"/>
     </w:pPr>
   </w:style>
-  <w:style w:type="paragraph" w:styleId="183">
+  <w:style w:type="paragraph" w:styleId="803">
     <w:name w:val="toc 5"/>
-    <w:basedOn w:val="597"/>
-    <w:next w:val="597"/>
+    <w:basedOn w:val="810"/>
+    <w:next w:val="810"/>
     <w:uiPriority w:val="39"/>
     <w:unhideWhenUsed/>
     <w:pPr>
@@ -13159,10 +12905,10 @@
       <w:spacing w:after="57"/>
     </w:pPr>
   </w:style>
-  <w:style w:type="paragraph" w:styleId="184">
+  <w:style w:type="paragraph" w:styleId="804">
     <w:name w:val="toc 6"/>
-    <w:basedOn w:val="597"/>
-    <w:next w:val="597"/>
+    <w:basedOn w:val="810"/>
+    <w:next w:val="810"/>
     <w:uiPriority w:val="39"/>
     <w:unhideWhenUsed/>
     <w:pPr>
@@ -13170,10 +12916,10 @@
       <w:spacing w:after="57"/>
     </w:pPr>
   </w:style>
-  <w:style w:type="paragraph" w:styleId="185">
+  <w:style w:type="paragraph" w:styleId="805">
     <w:name w:val="toc 7"/>
-    <w:basedOn w:val="597"/>
-    <w:next w:val="597"/>
+    <w:basedOn w:val="810"/>
+    <w:next w:val="810"/>
     <w:uiPriority w:val="39"/>
     <w:unhideWhenUsed/>
     <w:pPr>
@@ -13181,10 +12927,10 @@
       <w:spacing w:after="57"/>
     </w:pPr>
   </w:style>
-  <w:style w:type="paragraph" w:styleId="186">
+  <w:style w:type="paragraph" w:styleId="806">
     <w:name w:val="toc 8"/>
-    <w:basedOn w:val="597"/>
-    <w:next w:val="597"/>
+    <w:basedOn w:val="810"/>
+    <w:next w:val="810"/>
     <w:uiPriority w:val="39"/>
     <w:unhideWhenUsed/>
     <w:pPr>
@@ -13192,10 +12938,10 @@
       <w:spacing w:after="57"/>
     </w:pPr>
   </w:style>
-  <w:style w:type="paragraph" w:styleId="187">
+  <w:style w:type="paragraph" w:styleId="807">
     <w:name w:val="toc 9"/>
-    <w:basedOn w:val="597"/>
-    <w:next w:val="597"/>
+    <w:basedOn w:val="810"/>
+    <w:next w:val="810"/>
     <w:uiPriority w:val="39"/>
     <w:unhideWhenUsed/>
     <w:pPr>
@@ -13203,22 +12949,22 @@
       <w:spacing w:after="57"/>
     </w:pPr>
   </w:style>
-  <w:style w:type="paragraph" w:styleId="188">
+  <w:style w:type="paragraph" w:styleId="808">
     <w:name w:val="TOC Heading"/>
     <w:uiPriority w:val="39"/>
     <w:unhideWhenUsed/>
   </w:style>
-  <w:style w:type="paragraph" w:styleId="189">
+  <w:style w:type="paragraph" w:styleId="809">
     <w:name w:val="table of figures"/>
-    <w:basedOn w:val="597"/>
-    <w:next w:val="597"/>
+    <w:basedOn w:val="810"/>
+    <w:next w:val="810"/>
     <w:uiPriority w:val="99"/>
     <w:unhideWhenUsed/>
     <w:pPr>
       <w:spacing w:after="0" w:afterAutospacing="0"/>
     </w:pPr>
   </w:style>
-  <w:style w:type="paragraph" w:styleId="597" w:default="1">
+  <w:style w:type="paragraph" w:styleId="810" w:default="1">
     <w:name w:val="Normal"/>
     <w:qFormat/>
     <w:pPr>
@@ -13232,17 +12978,17 @@
       <w:lang w:val="de-DE" w:bidi="hi-IN" w:eastAsia="zh-CN"/>
     </w:rPr>
   </w:style>
-  <w:style w:type="character" w:styleId="598">
+  <w:style w:type="character" w:styleId="811">
     <w:name w:val="Hyperlink"/>
     <w:rPr>
       <w:color w:val="000080"/>
       <w:u w:val="single"/>
     </w:rPr>
   </w:style>
-  <w:style w:type="paragraph" w:styleId="599">
+  <w:style w:type="paragraph" w:styleId="812">
     <w:name w:val="Heading"/>
-    <w:basedOn w:val="597"/>
-    <w:next w:val="600"/>
+    <w:basedOn w:val="810"/>
+    <w:next w:val="813"/>
     <w:qFormat/>
     <w:pPr>
       <w:keepNext/>
@@ -13254,23 +13000,23 @@
       <w:szCs w:val="28"/>
     </w:rPr>
   </w:style>
-  <w:style w:type="paragraph" w:styleId="600">
+  <w:style w:type="paragraph" w:styleId="813">
     <w:name w:val="Body Text"/>
-    <w:basedOn w:val="597"/>
+    <w:basedOn w:val="810"/>
     <w:pPr>
       <w:spacing w:before="0" w:after="140" w:line="276" w:lineRule="auto"/>
     </w:pPr>
   </w:style>
-  <w:style w:type="paragraph" w:styleId="601">
+  <w:style w:type="paragraph" w:styleId="814">
     <w:name w:val="List"/>
-    <w:basedOn w:val="600"/>
+    <w:basedOn w:val="813"/>
     <w:rPr>
       <w:rFonts w:cs="Arial"/>
     </w:rPr>
   </w:style>
-  <w:style w:type="paragraph" w:styleId="602">
+  <w:style w:type="paragraph" w:styleId="815">
     <w:name w:val="Caption"/>
-    <w:basedOn w:val="597"/>
+    <w:basedOn w:val="810"/>
     <w:qFormat/>
     <w:pPr>
       <w:spacing w:before="120" w:after="120"/>
@@ -13284,9 +13030,9 @@
       <w:szCs w:val="24"/>
     </w:rPr>
   </w:style>
-  <w:style w:type="paragraph" w:styleId="603">
+  <w:style w:type="paragraph" w:styleId="816">
     <w:name w:val="Index"/>
-    <w:basedOn w:val="597"/>
+    <w:basedOn w:val="810"/>
     <w:qFormat/>
     <w:pPr>
       <w:suppressLineNumbers/>
@@ -13295,19 +13041,19 @@
       <w:rFonts w:cs="Arial"/>
     </w:rPr>
   </w:style>
-  <w:style w:type="character" w:styleId="826" w:default="1">
+  <w:style w:type="character" w:styleId="817" w:default="1">
     <w:name w:val="Default Paragraph Font"/>
     <w:uiPriority w:val="1"/>
     <w:semiHidden/>
     <w:unhideWhenUsed/>
   </w:style>
-  <w:style w:type="numbering" w:styleId="827" w:default="1">
+  <w:style w:type="numbering" w:styleId="818" w:default="1">
     <w:name w:val="No List"/>
     <w:uiPriority w:val="99"/>
     <w:semiHidden/>
     <w:unhideWhenUsed/>
   </w:style>
-  <w:style w:type="table" w:styleId="828" w:default="1">
+  <w:style w:type="table" w:styleId="819" w:default="1">
     <w:name w:val="Normal Table"/>
     <w:uiPriority w:val="99"/>
     <w:semiHidden/>

</xml_diff>

<commit_message>
PU3 - AG2 Teil 1 erledigt
Ich habe Aufgabe 2 gelöst und zum Dokument hinzugefügt, ich wede nun eine oder drei Slides dafür erstellen.
</commit_message>
<xml_diff>
--- a/arbeit-schwimmunterricht-zensiert.docx
+++ b/arbeit-schwimmunterricht-zensiert.docx
@@ -24,7 +24,18 @@
           <w:szCs w:val="28"/>
           <w:u w:val="single"/>
         </w:rPr>
-        <w:t xml:space="preserve">Die </w:t>
+        <w:t xml:space="preserve">Di</w:t>
+      </w:r>
+      <w:r>
+        <w:rPr>
+          <w:rFonts w:ascii="DejaVu Sans Mono" w:hAnsi="DejaVu Sans Mono"/>
+          <w:b/>
+          <w:bCs/>
+          <w:sz w:val="28"/>
+          <w:szCs w:val="28"/>
+          <w:u w:val="single"/>
+        </w:rPr>
+        <w:t xml:space="preserve">e </w:t>
       </w:r>
       <w:r>
         <w:rPr>
@@ -110,7 +121,7 @@
           <w:szCs w:val="16"/>
           <w:u w:val="none"/>
         </w:rPr>
-        <w:t xml:space="preserve">20. 06. 2022</w:t>
+        <w:t xml:space="preserve">2022</w:t>
       </w:r>
       <w:r/>
     </w:p>
@@ -210,7 +221,34 @@
           <w:szCs w:val="16"/>
           <w:u w:val="none"/>
         </w:rPr>
-        <w:t xml:space="preserve">[!] - Diese Präsentation wird mit einer Slideshow unterstützt.</w:t>
+        <w:t xml:space="preserve">[!] - Diese </w:t>
+      </w:r>
+      <w:r>
+        <w:rPr>
+          <w:rFonts w:ascii="DejaVu Sans Mono" w:hAnsi="DejaVu Sans Mono"/>
+          <w:b w:val="0"/>
+          <w:bCs w:val="0"/>
+          <w:i w:val="0"/>
+          <w:iCs w:val="0"/>
+          <w:sz w:val="16"/>
+          <w:szCs w:val="16"/>
+          <w:u w:val="none"/>
+        </w:rPr>
+        <w:t xml:space="preserve">Präsentation wird mit einer</w:t>
+      </w:r>
+      <w:r/>
+      <w:r>
+        <w:rPr>
+          <w:rFonts w:ascii="DejaVu Sans Mono" w:hAnsi="DejaVu Sans Mono"/>
+          <w:b w:val="0"/>
+          <w:bCs w:val="0"/>
+          <w:i w:val="0"/>
+          <w:iCs w:val="0"/>
+          <w:sz w:val="16"/>
+          <w:szCs w:val="16"/>
+          <w:u w:val="none"/>
+        </w:rPr>
+        <w:t xml:space="preserve"> Slideshow unterstützt.</w:t>
       </w:r>
       <w:r/>
     </w:p>
@@ -240,7 +278,20 @@
           <w:szCs w:val="16"/>
           <w:u w:val="none"/>
         </w:rPr>
-        <w:t xml:space="preserve">Siehe die Datei namens:</w:t>
+        <w:t xml:space="preserve">Siehe die Date</w:t>
+      </w:r>
+      <w:r>
+        <w:rPr>
+          <w:rFonts w:ascii="DejaVu Sans Mono" w:hAnsi="DejaVu Sans Mono"/>
+          <w:b w:val="0"/>
+          <w:bCs w:val="0"/>
+          <w:i w:val="0"/>
+          <w:iCs w:val="0"/>
+          <w:sz w:val="16"/>
+          <w:szCs w:val="16"/>
+          <w:u w:val="none"/>
+        </w:rPr>
+        <w:t xml:space="preserve">i namens:</w:t>
       </w:r>
       <w:r>
         <w:rPr>
@@ -474,6 +525,7 @@
           <w:iCs w:val="0"/>
           <w:sz w:val="16"/>
           <w:szCs w:val="16"/>
+          <w:highlight w:val="none"/>
           <w:u w:val="none"/>
         </w:rPr>
       </w:pPr>
@@ -489,6 +541,46 @@
           <w:u w:val="none"/>
         </w:rPr>
         <w:t xml:space="preserve">nur die jeweils nützlichste Ressource im Quellenverzeichnis verlinkt.</w:t>
+      </w:r>
+      <w:r/>
+    </w:p>
+    <w:p>
+      <w:pPr>
+        <w:jc w:val="center"/>
+        <w:rPr>
+          <w:rFonts w:ascii="DejaVu Sans Mono" w:hAnsi="DejaVu Sans Mono"/>
+          <w:b w:val="0"/>
+          <w:i w:val="0"/>
+          <w:sz w:val="16"/>
+          <w:szCs w:val="16"/>
+          <w:highlight w:val="none"/>
+          <w:u w:val="none"/>
+        </w:rPr>
+      </w:pPr>
+      <w:r>
+        <w:rPr>
+          <w:rFonts w:ascii="DejaVu Sans Mono" w:hAnsi="DejaVu Sans Mono"/>
+          <w:b w:val="0"/>
+          <w:bCs w:val="0"/>
+          <w:i w:val="0"/>
+          <w:iCs w:val="0"/>
+          <w:sz w:val="16"/>
+          <w:szCs w:val="16"/>
+          <w:highlight w:val="none"/>
+          <w:u w:val="none"/>
+        </w:rPr>
+        <w:t xml:space="preserve">Ich empfehle es, die Quellen genauer anzuschauen, da sie noch weitere Informationen enthalten.</w:t>
+      </w:r>
+      <w:r>
+        <w:rPr>
+          <w:rFonts w:ascii="DejaVu Sans Mono" w:hAnsi="DejaVu Sans Mono"/>
+          <w:b w:val="0"/>
+          <w:i w:val="0"/>
+          <w:sz w:val="16"/>
+          <w:szCs w:val="16"/>
+          <w:highlight w:val="none"/>
+          <w:u w:val="none"/>
+        </w:rPr>
       </w:r>
       <w:r/>
     </w:p>
@@ -577,7 +669,7 @@
           <w:szCs w:val="20"/>
           <w:u w:val="none"/>
         </w:rPr>
-        <w:t xml:space="preserve">In Deutschland ertranken 301 Menschen </w:t>
+        <w:t xml:space="preserve">In Deutschland ertranken 301 Personen </w:t>
       </w:r>
       <w:r>
         <w:rPr>
@@ -603,7 +695,7 @@
           <w:szCs w:val="20"/>
           <w:u w:val="none"/>
         </w:rPr>
-        <w:t xml:space="preserve">.In unserem Land Brandenburg starben 23 Deutsche am Ertrinken, in Bayern ganze 60.</w:t>
+        <w:t xml:space="preserve">. In unserem Land Brandenburg starben 23 Deutsche am Ertrinken, in Bayern ganze 60 und 2020 in Niedersachsen sogar ein Pferd.</w:t>
       </w:r>
       <w:r>
         <w:rPr>
@@ -616,7 +708,7 @@
           <w:szCs w:val="14"/>
           <w:u w:val="none"/>
         </w:rPr>
-        <w:t xml:space="preserve">[i1]</w:t>
+        <w:t xml:space="preserve">[b2]</w:t>
       </w:r>
       <w:r>
         <w:rPr>
@@ -655,7 +747,32 @@
           <w:szCs w:val="20"/>
           <w:u w:val="none"/>
         </w:rPr>
-        <w:t xml:space="preserve">Viele der Toten sind Nichtschwimmer.</w:t>
+        <w:t xml:space="preserve">Aufgrund der Pandemie fehlt vielen Kindern eine gute Schwimmausbildung. In einigen Bundesländern stieg die Todesrate des Ertrinkens auf über +60%, auch wenn in ganz Deutschland im Vergleich zu 2020 weniger Menschen verstorben sind. Dies ist ebenfalls nicht repräsentativ für den fehlenden Schwimmunterricht, da die meisten Todesfälle ältere Menschen sind.</w:t>
+      </w:r>
+      <w:r>
+        <w:rPr>
+          <w:rFonts w:ascii="DejaVu Sans Mono" w:hAnsi="DejaVu Sans Mono"/>
+          <w:b w:val="0"/>
+          <w:bCs w:val="0"/>
+          <w:i/>
+          <w:iCs/>
+          <w:sz w:val="14"/>
+          <w:szCs w:val="14"/>
+          <w:u w:val="none"/>
+        </w:rPr>
+        <w:t xml:space="preserve">[i1]</w:t>
+      </w:r>
+      <w:r>
+        <w:rPr>
+          <w:rFonts w:ascii="DejaVu Sans Mono" w:hAnsi="DejaVu Sans Mono"/>
+          <w:b w:val="0"/>
+          <w:bCs w:val="0"/>
+          <w:i w:val="0"/>
+          <w:iCs w:val="0"/>
+          <w:sz w:val="20"/>
+          <w:szCs w:val="20"/>
+          <w:u w:val="none"/>
+        </w:rPr>
       </w:r>
       <w:r/>
     </w:p>
@@ -778,6 +895,18 @@
         </w:rPr>
         <w:t xml:space="preserve">]</w:t>
       </w:r>
+      <w:r>
+        <w:rPr>
+          <w:rFonts w:ascii="DejaVu Sans Mono" w:hAnsi="DejaVu Sans Mono"/>
+          <w:b w:val="0"/>
+          <w:bCs w:val="0"/>
+          <w:i w:val="0"/>
+          <w:iCs w:val="0"/>
+          <w:sz w:val="20"/>
+          <w:szCs w:val="20"/>
+          <w:u w:val="none"/>
+        </w:rPr>
+      </w:r>
       <w:r/>
     </w:p>
     <w:p>
@@ -835,7 +964,142 @@
           <w:szCs w:val="20"/>
           <w:u w:val="none"/>
         </w:rPr>
-        <w:t xml:space="preserve">Das Baden mit leerem Magen kann zu Unterzuckerung führen. Trotz der Warnung des DLRGs aber, zeigen Studien, daß das Schwimmen mit vollem Magen nicht gefährlich ist.</w:t>
+        <w:t xml:space="preserve">Um diese Unfälle zu midigieren und die Vorteile genießen zu können, lernen wir das Schwimmen. Das erste Thema, welches wir lernen, sind oft die Baderegeln</w:t>
+      </w:r>
+      <w:r>
+        <w:rPr>
+          <w:rFonts w:ascii="DejaVu Sans Mono" w:hAnsi="DejaVu Sans Mono"/>
+          <w:b w:val="0"/>
+          <w:bCs w:val="0"/>
+          <w:i w:val="0"/>
+          <w:iCs w:val="0"/>
+          <w:sz w:val="20"/>
+          <w:szCs w:val="20"/>
+          <w:u w:val="none"/>
+        </w:rPr>
+        <w:t xml:space="preserve">. Viele dieser Regeln sind selbsterklärend, zum Beispiel das Nicht-Baden während einem Gewitter, jedoch möchte ich auf ein paar wichtige Baderegeln genauer eingehen.</w:t>
+      </w:r>
+      <w:r>
+        <w:rPr>
+          <w:rFonts w:ascii="DejaVu Sans Mono" w:hAnsi="DejaVu Sans Mono"/>
+          <w:b w:val="0"/>
+          <w:bCs w:val="0"/>
+          <w:i w:val="0"/>
+          <w:iCs w:val="0"/>
+          <w:sz w:val="20"/>
+          <w:szCs w:val="20"/>
+          <w:u w:val="none"/>
+        </w:rPr>
+      </w:r>
+      <w:r/>
+    </w:p>
+    <w:p>
+      <w:pPr>
+        <w:jc w:val="both"/>
+        <w:rPr>
+          <w:rFonts w:ascii="DejaVu Sans Mono" w:hAnsi="DejaVu Sans Mono"/>
+          <w:b w:val="0"/>
+          <w:i w:val="0"/>
+          <w:sz w:val="20"/>
+          <w:szCs w:val="20"/>
+          <w:u w:val="none"/>
+        </w:rPr>
+      </w:pPr>
+      <w:r>
+        <w:rPr>
+          <w:rFonts w:ascii="DejaVu Sans Mono" w:hAnsi="DejaVu Sans Mono"/>
+          <w:b w:val="0"/>
+          <w:bCs w:val="0"/>
+          <w:i w:val="0"/>
+          <w:iCs w:val="0"/>
+          <w:sz w:val="20"/>
+          <w:szCs w:val="20"/>
+          <w:u w:val="none"/>
+        </w:rPr>
+        <w:t xml:space="preserve">Die meiner Meinung nach wichtigste Baderegel, ist das Duschen vor dem Baden im Schwimmbad.</w:t>
+      </w:r>
+      <w:r>
+        <w:rPr>
+          <w:rFonts w:ascii="DejaVu Sans Mono" w:hAnsi="DejaVu Sans Mono"/>
+          <w:b w:val="0"/>
+          <w:i w:val="0"/>
+          <w:sz w:val="20"/>
+          <w:szCs w:val="20"/>
+          <w:u w:val="none"/>
+        </w:rPr>
+      </w:r>
+      <w:r/>
+    </w:p>
+    <w:p>
+      <w:pPr>
+        <w:jc w:val="both"/>
+        <w:rPr>
+          <w:rFonts w:ascii="DejaVu Sans Mono" w:hAnsi="DejaVu Sans Mono"/>
+          <w:b w:val="0"/>
+          <w:i w:val="0"/>
+          <w:sz w:val="20"/>
+          <w:szCs w:val="20"/>
+          <w:u w:val="none"/>
+        </w:rPr>
+      </w:pPr>
+      <w:r>
+        <w:rPr>
+          <w:rFonts w:ascii="DejaVu Sans Mono" w:hAnsi="DejaVu Sans Mono"/>
+          <w:b w:val="0"/>
+          <w:bCs w:val="0"/>
+          <w:i w:val="0"/>
+          <w:iCs w:val="0"/>
+          <w:sz w:val="20"/>
+          <w:szCs w:val="20"/>
+          <w:u w:val="none"/>
+        </w:rPr>
+        <w:t xml:space="preserve">Viele Studien sehen eine Korrelation zwischen dem Baden im Chlorwasser ohne davor zu duschen. Keine Studie konnte eine Kausalität beweisen (daher sind keine Quellen angegeben) jedoch wird es trotz dem empfohlen, ohne Pflegeprodukte zu duschen.</w:t>
+      </w:r>
+      <w:r>
+        <w:rPr>
+          <w:rFonts w:ascii="DejaVu Sans Mono" w:hAnsi="DejaVu Sans Mono"/>
+          <w:b w:val="0"/>
+          <w:i w:val="0"/>
+          <w:sz w:val="20"/>
+          <w:szCs w:val="20"/>
+          <w:u w:val="none"/>
+        </w:rPr>
+      </w:r>
+      <w:r/>
+    </w:p>
+    <w:p>
+      <w:pPr>
+        <w:jc w:val="both"/>
+        <w:rPr>
+          <w:szCs w:val="14"/>
+          <w:highlight w:val="none"/>
+        </w:rPr>
+      </w:pPr>
+      <w:r>
+        <w:rPr>
+          <w:rFonts w:ascii="DejaVu Sans Mono" w:hAnsi="DejaVu Sans Mono"/>
+          <w:b w:val="0"/>
+          <w:bCs w:val="0"/>
+          <w:i w:val="0"/>
+          <w:iCs w:val="0"/>
+          <w:sz w:val="20"/>
+          <w:szCs w:val="20"/>
+          <w:u w:val="none"/>
+        </w:rPr>
+        <w:t xml:space="preserve">Eine weitere, von Eltern oft gepriesene Regel, ist das Nicht-Baden mit vollem oder leerem Magen. </w:t>
+      </w:r>
+      <w:r>
+        <w:rPr>
+          <w:rFonts w:ascii="DejaVu Sans Mono" w:hAnsi="DejaVu Sans Mono"/>
+          <w:b w:val="0"/>
+          <w:bCs w:val="0"/>
+          <w:i w:val="0"/>
+          <w:iCs w:val="0"/>
+          <w:sz w:val="20"/>
+          <w:szCs w:val="20"/>
+          <w:u w:val="none"/>
+        </w:rPr>
+        <w:t xml:space="preserve">Das Baden mit leerem Magen kann zu Unterzuckerung führen. Trotz der Warnung des DLRGs aber, zeigen Studien, daß das Schwimmen mit vollem Magen tatsächlich nicht gefährlich ist.</w:t>
       </w:r>
       <w:r>
         <w:rPr>
@@ -848,7 +1112,7 @@
           <w:szCs w:val="14"/>
           <w:u w:val="none"/>
         </w:rPr>
-        <w:t xml:space="preserve">[i4]</w:t>
+        <w:t xml:space="preserve">[i4][i</w:t>
       </w:r>
       <w:r>
         <w:rPr>
@@ -861,7 +1125,7 @@
           <w:szCs w:val="14"/>
           <w:u w:val="none"/>
         </w:rPr>
-        <w:t xml:space="preserve">[i</w:t>
+        <w:t xml:space="preserve">5</w:t>
       </w:r>
       <w:r>
         <w:rPr>
@@ -874,27 +1138,55 @@
           <w:szCs w:val="14"/>
           <w:u w:val="none"/>
         </w:rPr>
-        <w:t xml:space="preserve">5</w:t>
+        <w:t xml:space="preserve">]</w:t>
       </w:r>
       <w:r>
         <w:rPr>
-          <w:rFonts w:ascii="DejaVu Sans Mono" w:hAnsi="DejaVu Sans Mono"/>
-          <w:b w:val="0"/>
-          <w:bCs w:val="0"/>
-          <w:i/>
-          <w:iCs/>
-          <w:sz w:val="14"/>
-          <w:szCs w:val="14"/>
-          <w:u w:val="none"/>
-        </w:rPr>
-        <w:t xml:space="preserve">]</w:t>
+          <w:szCs w:val="20"/>
+          <w:highlight w:val="none"/>
+        </w:rPr>
       </w:r>
       <w:r/>
     </w:p>
     <w:p>
       <w:pPr>
-        <w:pStyle w:val="810"/>
         <w:jc w:val="both"/>
+        <w:rPr>
+          <w:rFonts w:ascii="DejaVu Sans Mono" w:hAnsi="DejaVu Sans Mono"/>
+          <w:b w:val="0"/>
+          <w:i/>
+          <w:sz w:val="14"/>
+          <w:szCs w:val="14"/>
+          <w:highlight w:val="none"/>
+          <w:u w:val="none"/>
+        </w:rPr>
+      </w:pPr>
+      <w:r>
+        <w:rPr>
+          <w:highlight w:val="none"/>
+        </w:rPr>
+      </w:r>
+      <w:r>
+        <w:rPr>
+          <w:highlight w:val="none"/>
+        </w:rPr>
+      </w:r>
+      <w:r/>
+    </w:p>
+    <w:p>
+      <w:pPr>
+        <w:jc w:val="both"/>
+        <w:rPr>
+          <w:rFonts w:ascii="DejaVu Sans Mono" w:hAnsi="DejaVu Sans Mono"/>
+          <w:b w:val="0"/>
+          <w:i w:val="0"/>
+          <w:sz w:val="20"/>
+          <w:szCs w:val="20"/>
+          <w:highlight w:val="none"/>
+          <w:u w:val="none"/>
+        </w:rPr>
+      </w:pPr>
+      <w:r>
         <w:rPr>
           <w:rFonts w:ascii="DejaVu Sans Mono" w:hAnsi="DejaVu Sans Mono"/>
           <w:b w:val="0"/>
@@ -905,6 +1197,28 @@
           <w:szCs w:val="20"/>
           <w:u w:val="none"/>
         </w:rPr>
+        <w:t xml:space="preserve">Der deutsche Schwimmunterricht ist durch die Prüfungsordnung standardisiert.</w:t>
+      </w:r>
+      <w:r>
+        <w:rPr>
+          <w:szCs w:val="20"/>
+          <w:highlight w:val="none"/>
+        </w:rPr>
+      </w:r>
+      <w:r/>
+    </w:p>
+    <w:p>
+      <w:pPr>
+        <w:jc w:val="both"/>
+        <w:rPr>
+          <w:rFonts w:ascii="DejaVu Sans Mono" w:hAnsi="DejaVu Sans Mono"/>
+          <w:b w:val="0"/>
+          <w:i w:val="0"/>
+          <w:sz w:val="20"/>
+          <w:szCs w:val="20"/>
+          <w:highlight w:val="none"/>
+          <w:u w:val="none"/>
+        </w:rPr>
       </w:pPr>
       <w:r>
         <w:rPr>
@@ -915,6 +1229,154 @@
           <w:iCs w:val="0"/>
           <w:sz w:val="20"/>
           <w:szCs w:val="20"/>
+          <w:highlight w:val="none"/>
+          <w:u w:val="none"/>
+        </w:rPr>
+        <w:t xml:space="preserve">Das Seepferdchen ist dabei eigentlich kein anerkanntes Schwimmabzeichen, aber ein Zeugnis, welches benötigt wird um die Schwimmabzeichen zu verdienen.</w:t>
+      </w:r>
+      <w:r>
+        <w:rPr>
+          <w:rFonts w:ascii="DejaVu Sans Mono" w:hAnsi="DejaVu Sans Mono"/>
+          <w:b w:val="0"/>
+          <w:bCs w:val="0"/>
+          <w:i w:val="0"/>
+          <w:iCs w:val="0"/>
+          <w:sz w:val="20"/>
+          <w:szCs w:val="20"/>
+          <w:highlight w:val="none"/>
+          <w:u w:val="none"/>
+        </w:rPr>
+      </w:r>
+      <w:r/>
+    </w:p>
+    <w:p>
+      <w:pPr>
+        <w:jc w:val="both"/>
+        <w:rPr>
+          <w:rFonts w:ascii="DejaVu Sans Mono" w:hAnsi="DejaVu Sans Mono"/>
+          <w:b w:val="0"/>
+          <w:i w:val="0"/>
+          <w:sz w:val="20"/>
+          <w:szCs w:val="20"/>
+          <w:highlight w:val="none"/>
+          <w:u w:val="none"/>
+        </w:rPr>
+      </w:pPr>
+      <w:r>
+        <w:rPr>
+          <w:rFonts w:ascii="DejaVu Sans Mono" w:hAnsi="DejaVu Sans Mono"/>
+          <w:b w:val="0"/>
+          <w:bCs w:val="0"/>
+          <w:i w:val="0"/>
+          <w:iCs w:val="0"/>
+          <w:sz w:val="20"/>
+          <w:szCs w:val="20"/>
+          <w:highlight w:val="none"/>
+          <w:u w:val="none"/>
+        </w:rPr>
+        <w:t xml:space="preserve">Es gibt bekanntlich jedoch die Schwimmabzeichen Bronze, Silber und Gold. Hat man schon Bronze, ist man ein Schwimmer. Als Seepferdchen</w:t>
+      </w:r>
+      <w:r>
+        <w:rPr>
+          <w:rFonts w:ascii="DejaVu Sans Mono" w:hAnsi="DejaVu Sans Mono"/>
+          <w:b w:val="0"/>
+          <w:bCs w:val="0"/>
+          <w:i w:val="0"/>
+          <w:iCs w:val="0"/>
+          <w:sz w:val="20"/>
+          <w:szCs w:val="20"/>
+          <w:highlight w:val="none"/>
+          <w:u w:val="none"/>
+        </w:rPr>
+        <w:t xml:space="preserve"> nicht. Man benötigt das Seepferdchen um Bronze zu erhalten, jedoch sind alle Voraussetzungen für ersteres ebenfalls bei Bronze vertreten. Ich sehe keinen Grund für die Anerkennung des Seepferdchens, die Prüfungsordnung nennt einen solchen ebenfalls nicht.</w:t>
+      </w:r>
+      <w:r>
+        <w:rPr>
+          <w:rFonts w:ascii="DejaVu Sans Mono" w:hAnsi="DejaVu Sans Mono"/>
+          <w:b w:val="0"/>
+          <w:bCs w:val="0"/>
+          <w:i w:val="0"/>
+          <w:iCs w:val="0"/>
+          <w:sz w:val="20"/>
+          <w:szCs w:val="20"/>
+          <w:highlight w:val="none"/>
+          <w:u w:val="none"/>
+        </w:rPr>
+      </w:r>
+      <w:r/>
+    </w:p>
+    <w:p>
+      <w:pPr>
+        <w:jc w:val="both"/>
+        <w:rPr>
+          <w:rFonts w:ascii="DejaVu Sans Mono" w:hAnsi="DejaVu Sans Mono"/>
+          <w:b w:val="0"/>
+          <w:i w:val="0"/>
+          <w:sz w:val="20"/>
+          <w:szCs w:val="20"/>
+          <w:highlight w:val="none"/>
+          <w:u w:val="none"/>
+        </w:rPr>
+      </w:pPr>
+      <w:r>
+        <w:rPr>
+          <w:rFonts w:ascii="DejaVu Sans Mono" w:hAnsi="DejaVu Sans Mono"/>
+          <w:b w:val="0"/>
+          <w:bCs w:val="0"/>
+          <w:i w:val="0"/>
+          <w:iCs w:val="0"/>
+          <w:sz w:val="20"/>
+          <w:szCs w:val="20"/>
+          <w:highlight w:val="none"/>
+          <w:u w:val="none"/>
+        </w:rPr>
+      </w:r>
+      <w:r>
+        <w:rPr>
+          <w:rFonts w:ascii="DejaVu Sans Mono" w:hAnsi="DejaVu Sans Mono"/>
+          <w:b w:val="0"/>
+          <w:bCs w:val="0"/>
+          <w:i w:val="0"/>
+          <w:iCs w:val="0"/>
+          <w:sz w:val="20"/>
+          <w:szCs w:val="20"/>
+          <w:highlight w:val="none"/>
+          <w:u w:val="none"/>
+        </w:rPr>
+      </w:r>
+      <w:r/>
+    </w:p>
+    <w:p>
+      <w:pPr>
+        <w:jc w:val="both"/>
+        <w:rPr>
+          <w:szCs w:val="20"/>
+          <w:highlight w:val="none"/>
+        </w:rPr>
+      </w:pPr>
+      <w:r>
+        <w:rPr>
+          <w:rFonts w:ascii="DejaVu Sans Mono" w:hAnsi="DejaVu Sans Mono"/>
+          <w:b w:val="0"/>
+          <w:bCs w:val="0"/>
+          <w:i w:val="0"/>
+          <w:iCs w:val="0"/>
+          <w:sz w:val="20"/>
+          <w:szCs w:val="20"/>
+          <w:highlight w:val="none"/>
+          <w:u w:val="none"/>
+        </w:rPr>
+      </w:r>
+      <w:r>
+        <w:rPr>
+          <w:rFonts w:ascii="DejaVu Sans Mono" w:hAnsi="DejaVu Sans Mono"/>
+          <w:b w:val="0"/>
+          <w:bCs w:val="0"/>
+          <w:i w:val="0"/>
+          <w:iCs w:val="0"/>
+          <w:sz w:val="20"/>
+          <w:szCs w:val="20"/>
+          <w:highlight w:val="none"/>
           <w:u w:val="none"/>
         </w:rPr>
       </w:r>
@@ -989,7 +1451,7 @@
           <w:szCs w:val="22"/>
           <w:u w:val="single"/>
         </w:rPr>
-        <w:t xml:space="preserve">5</w:t>
+        <w:t xml:space="preserve">6</w:t>
       </w:r>
       <w:r/>
     </w:p>
@@ -1028,14 +1490,10 @@
         <w:pStyle w:val="810"/>
         <w:jc w:val="both"/>
         <w:rPr>
-          <w:rFonts w:ascii="DejaVu Sans Mono" w:hAnsi="DejaVu Sans Mono"/>
-          <w:b w:val="0"/>
           <w:bCs w:val="0"/>
-          <w:i w:val="0"/>
           <w:iCs w:val="0"/>
-          <w:sz w:val="22"/>
           <w:szCs w:val="22"/>
-          <w:u w:val="none"/>
+          <w:highlight w:val="none"/>
         </w:rPr>
       </w:pPr>
       <w:r/>
@@ -1052,37 +1510,43 @@
             <w:szCs w:val="20"/>
             <w:u w:val="none"/>
           </w:rPr>
-          <w:t xml:space="preserve">https://www.dlrg.de/informieren/die-dlrg/presse/statistik-ertrink</w:t>
+          <w:t xml:space="preserve">https://www.dlrg.de/informieren/die-dlrg/presse/statistik-ertrinken</w:t>
         </w:r>
       </w:hyperlink>
-      <w:r/>
+      <w:r>
+        <w:rPr>
+          <w:rFonts w:ascii="DejaVu Sans Mono" w:hAnsi="DejaVu Sans Mono"/>
+          <w:b w:val="0"/>
+          <w:bCs w:val="0"/>
+          <w:i w:val="0"/>
+          <w:iCs w:val="0"/>
+          <w:sz w:val="22"/>
+          <w:szCs w:val="22"/>
+          <w:u w:val="none"/>
+        </w:rPr>
+      </w:r>
       <w:r/>
     </w:p>
     <w:p>
       <w:pPr>
-        <w:pStyle w:val="810"/>
         <w:jc w:val="both"/>
         <w:rPr>
           <w:rFonts w:ascii="DejaVu Sans Mono" w:hAnsi="DejaVu Sans Mono"/>
           <w:b w:val="0"/>
-          <w:bCs w:val="0"/>
           <w:i w:val="0"/>
-          <w:iCs w:val="0"/>
-          <w:sz w:val="20"/>
-          <w:szCs w:val="20"/>
+          <w:sz w:val="22"/>
+          <w:szCs w:val="22"/>
           <w:u w:val="none"/>
         </w:rPr>
       </w:pPr>
       <w:r>
         <w:rPr>
-          <w:rFonts w:ascii="DejaVu Sans Mono" w:hAnsi="DejaVu Sans Mono"/>
-          <w:b w:val="0"/>
-          <w:bCs w:val="0"/>
-          <w:i w:val="0"/>
-          <w:iCs w:val="0"/>
-          <w:sz w:val="20"/>
-          <w:szCs w:val="20"/>
-          <w:u w:val="none"/>
+          <w:highlight w:val="none"/>
+        </w:rPr>
+      </w:r>
+      <w:r>
+        <w:rPr>
+          <w:highlight w:val="none"/>
         </w:rPr>
       </w:r>
       <w:r/>
@@ -1417,14 +1881,10 @@
         <w:pStyle w:val="810"/>
         <w:jc w:val="both"/>
         <w:rPr>
-          <w:rFonts w:ascii="DejaVu Sans Mono" w:hAnsi="DejaVu Sans Mono"/>
-          <w:b w:val="0"/>
           <w:bCs w:val="0"/>
-          <w:i w:val="0"/>
           <w:iCs w:val="0"/>
-          <w:sz w:val="22"/>
           <w:szCs w:val="22"/>
-          <w:u w:val="none"/>
+          <w:highlight w:val="none"/>
         </w:rPr>
       </w:pPr>
       <w:r/>
@@ -1444,34 +1904,135 @@
           <w:t xml:space="preserve">https://www.tandfonline.com/doi/abs/10.1080/00221473.1961.10622080?journalCode=ujrd18&amp;</w:t>
         </w:r>
       </w:hyperlink>
+      <w:r>
+        <w:rPr>
+          <w:bCs w:val="0"/>
+          <w:iCs w:val="0"/>
+          <w:szCs w:val="22"/>
+          <w:highlight w:val="none"/>
+        </w:rPr>
+      </w:r>
       <w:r/>
+    </w:p>
+    <w:p>
+      <w:pPr>
+        <w:jc w:val="both"/>
+        <w:rPr>
+          <w:szCs w:val="22"/>
+          <w:highlight w:val="none"/>
+        </w:rPr>
+      </w:pPr>
+      <w:r>
+        <w:rPr>
+          <w:szCs w:val="22"/>
+          <w:highlight w:val="none"/>
+        </w:rPr>
+      </w:r>
+      <w:r>
+        <w:rPr>
+          <w:szCs w:val="22"/>
+          <w:highlight w:val="none"/>
+        </w:rPr>
+      </w:r>
       <w:r/>
     </w:p>
     <w:p>
       <w:pPr>
         <w:pStyle w:val="810"/>
-        <w:jc w:val="center"/>
-        <w:rPr>
-          <w:rFonts w:ascii="DejaVu Sans Mono" w:hAnsi="DejaVu Sans Mono"/>
-          <w:b/>
-          <w:bCs/>
+        <w:jc w:val="both"/>
+        <w:rPr>
+          <w:rFonts w:ascii="DejaVu Sans Mono" w:hAnsi="DejaVu Sans Mono"/>
+        </w:rPr>
+      </w:pPr>
+      <w:r>
+        <w:rPr>
+          <w:rFonts w:ascii="DejaVu Sans Mono" w:hAnsi="DejaVu Sans Mono"/>
+          <w:b w:val="0"/>
+          <w:bCs w:val="0"/>
           <w:i w:val="0"/>
           <w:iCs w:val="0"/>
-          <w:sz w:val="24"/>
-          <w:szCs w:val="24"/>
+          <w:sz w:val="20"/>
+          <w:szCs w:val="20"/>
           <w:u w:val="none"/>
+        </w:rPr>
+        <w:t xml:space="preserve">[i6] – Prüfungsordnung</w:t>
+      </w:r>
+      <w:r/>
+    </w:p>
+    <w:p>
+      <w:pPr>
+        <w:pStyle w:val="810"/>
+        <w:jc w:val="both"/>
+        <w:rPr>
+          <w:rFonts w:ascii="DejaVu Sans Mono" w:hAnsi="DejaVu Sans Mono" w:cs="DejaVu Sans Mono" w:eastAsia="DejaVu Sans Mono"/>
+          <w:sz w:val="20"/>
+          <w:highlight w:val="none"/>
         </w:rPr>
       </w:pPr>
       <w:r>
         <w:rPr>
-          <w:rFonts w:ascii="DejaVu Sans Mono" w:hAnsi="DejaVu Sans Mono"/>
-          <w:b/>
-          <w:bCs/>
-          <w:i w:val="0"/>
+          <w:rFonts w:ascii="DejaVu Sans Mono" w:hAnsi="DejaVu Sans Mono" w:cs="DejaVu Sans Mono" w:eastAsia="DejaVu Sans Mono"/>
+          <w:sz w:val="20"/>
+        </w:rPr>
+      </w:r>
+      <w:r>
+        <w:rPr>
+          <w:rFonts w:ascii="DejaVu Sans Mono" w:hAnsi="DejaVu Sans Mono" w:cs="DejaVu Sans Mono" w:eastAsia="DejaVu Sans Mono"/>
+          <w:sz w:val="20"/>
+        </w:rPr>
+      </w:r>
+      <w:hyperlink r:id="rId13" w:tooltip="https://bfs-schwimmausbildung.de/fileadmin/user_upload/Downloadbereich/20200101_DPO_Broschuere.pdf" w:history="1">
+        <w:r>
+          <w:rPr>
+            <w:rStyle w:val="811"/>
+            <w:rFonts w:ascii="DejaVu Sans Mono" w:hAnsi="DejaVu Sans Mono" w:cs="DejaVu Sans Mono" w:eastAsia="DejaVu Sans Mono"/>
+            <w:sz w:val="20"/>
+          </w:rPr>
+          <w:t xml:space="preserve">https://bfs-schwimmausbildung.de/fileadmin/user_upload/Downloadbereich/20200101_DPO_Broschuere.pdf</w:t>
+        </w:r>
+        <w:r>
+          <w:rPr>
+            <w:rStyle w:val="811"/>
+            <w:rFonts w:ascii="DejaVu Sans Mono" w:hAnsi="DejaVu Sans Mono" w:cs="DejaVu Sans Mono" w:eastAsia="DejaVu Sans Mono"/>
+            <w:sz w:val="20"/>
+          </w:rPr>
+        </w:r>
+        <w:r>
+          <w:rPr>
+            <w:rStyle w:val="811"/>
+            <w:rFonts w:ascii="DejaVu Sans" w:hAnsi="DejaVu Sans" w:cs="DejaVu Sans" w:eastAsia="DejaVu Sans"/>
+            <w:sz w:val="20"/>
+          </w:rPr>
+        </w:r>
+      </w:hyperlink>
+      <w:r>
+        <w:rPr>
+          <w:rFonts w:ascii="DejaVu Sans Mono" w:hAnsi="DejaVu Sans Mono" w:cs="DejaVu Sans Mono" w:eastAsia="DejaVu Sans Mono"/>
+          <w:bCs w:val="0"/>
           <w:iCs w:val="0"/>
-          <w:sz w:val="24"/>
-          <w:szCs w:val="24"/>
-          <w:u w:val="none"/>
+          <w:sz w:val="20"/>
+          <w:szCs w:val="22"/>
+          <w:highlight w:val="none"/>
+        </w:rPr>
+      </w:r>
+      <w:r/>
+    </w:p>
+    <w:p>
+      <w:pPr>
+        <w:jc w:val="both"/>
+        <w:rPr>
+          <w:szCs w:val="22"/>
+          <w:highlight w:val="none"/>
+        </w:rPr>
+      </w:pPr>
+      <w:r>
+        <w:rPr>
+          <w:highlight w:val="none"/>
+        </w:rPr>
+      </w:r>
+      <w:r>
+        <w:rPr>
+          <w:highlight w:val="none"/>
         </w:rPr>
       </w:r>
       <w:r/>
@@ -1552,7 +2113,7 @@
         </w:rPr>
       </w:pPr>
       <w:r/>
-      <w:hyperlink r:id="rId13" w:tooltip="https://www.dlrg.de/informieren/die-dlrg/presse/statistik-ertrinken/" w:history="1">
+      <w:hyperlink r:id="rId14" w:tooltip="https://www.dlrg.de/informieren/die-dlrg/presse/statistik-ertrinken/" w:history="1">
         <w:r>
           <w:rPr>
             <w:rStyle w:val="811"/>
@@ -1618,7 +2179,7 @@
         </w:rPr>
       </w:pPr>
       <w:r/>
-      <w:hyperlink r:id="rId14" w:tooltip="https://www.news.de/panorama/855855403/badeunfaelle-2020-news-ticker-viele-badetote-in-seen-und-fluessen-unfall-statistik-deutschland-besonders-viele-todesopfer-im-august/1/" w:history="1">
+      <w:hyperlink r:id="rId15" w:tooltip="https://www.news.de/panorama/855855403/badeunfaelle-2020-news-ticker-viele-badetote-in-seen-und-fluessen-unfall-statistik-deutschland-besonders-viele-todesopfer-im-august/1/" w:history="1">
         <w:r>
           <w:rPr>
             <w:rStyle w:val="811"/>

</xml_diff>